<commit_message>
Generales: Ajustes por cambio en especificacion, Liberaciones : Procedimiento requiere trasponer columnas
</commit_message>
<xml_diff>
--- a/Documentos/Generales/DEF Nueva web_AFI Integracion Generales.docx
+++ b/Documentos/Generales/DEF Nueva web_AFI Integracion Generales.docx
@@ -1486,6 +1486,14 @@
                 <w:szCs w:val="24"/>
               </w:rPr>
             </w:pPr>
+            <w:r>
+              <w:rPr>
+                <w:rFonts w:asciiTheme="minorHAnsi" w:hAnsiTheme="minorHAnsi" w:cstheme="minorHAnsi"/>
+                <w:sz w:val="24"/>
+                <w:szCs w:val="24"/>
+              </w:rPr>
+              <w:t>07/12/17</w:t>
+            </w:r>
           </w:p>
         </w:tc>
         <w:tc>
@@ -1505,6 +1513,14 @@
                 <w:szCs w:val="24"/>
               </w:rPr>
             </w:pPr>
+            <w:r>
+              <w:rPr>
+                <w:rFonts w:asciiTheme="minorHAnsi" w:hAnsiTheme="minorHAnsi" w:cstheme="minorHAnsi"/>
+                <w:sz w:val="24"/>
+                <w:szCs w:val="24"/>
+              </w:rPr>
+              <w:t>Magali Chumpitazi</w:t>
+            </w:r>
           </w:p>
         </w:tc>
         <w:tc>
@@ -1524,6 +1540,14 @@
                 <w:szCs w:val="24"/>
               </w:rPr>
             </w:pPr>
+            <w:r>
+              <w:rPr>
+                <w:rFonts w:asciiTheme="minorHAnsi" w:hAnsiTheme="minorHAnsi" w:cstheme="minorHAnsi"/>
+                <w:sz w:val="24"/>
+                <w:szCs w:val="24"/>
+              </w:rPr>
+              <w:t>1.4</w:t>
+            </w:r>
           </w:p>
         </w:tc>
         <w:tc>
@@ -1543,6 +1567,14 @@
                 <w:szCs w:val="24"/>
               </w:rPr>
             </w:pPr>
+            <w:r>
+              <w:rPr>
+                <w:rFonts w:asciiTheme="minorHAnsi" w:hAnsiTheme="minorHAnsi" w:cstheme="minorHAnsi"/>
+                <w:sz w:val="24"/>
+                <w:szCs w:val="24"/>
+              </w:rPr>
+              <w:t>Se adiciona el cuadro con los tipos de control de numerador</w:t>
+            </w:r>
           </w:p>
         </w:tc>
       </w:tr>
@@ -1991,6 +2023,7 @@
           <w:docPartUnique/>
         </w:docPartObj>
       </w:sdtPr>
+      <w:sdtEndPr/>
       <w:sdtContent>
         <w:p>
           <w:pPr>
@@ -3234,21 +3267,7 @@
                 <w:rStyle w:val="Hipervnculo"/>
                 <w:noProof/>
               </w:rPr>
-              <w:t>REQFE005 – Listado de Clie</w:t>
-            </w:r>
-            <w:r>
-              <w:rPr>
-                <w:rStyle w:val="Hipervnculo"/>
-                <w:noProof/>
-              </w:rPr>
-              <w:t>n</w:t>
-            </w:r>
-            <w:r>
-              <w:rPr>
-                <w:rStyle w:val="Hipervnculo"/>
-                <w:noProof/>
-              </w:rPr>
-              <w:t>tes</w:t>
+              <w:t>REQFE005 – Listado de Clientes</w:t>
             </w:r>
             <w:r>
               <w:rPr>
@@ -7672,6 +7691,84 @@
                 <w:szCs w:val="18"/>
               </w:rPr>
               <w:t>Bancos - Financieras</w:t>
+            </w:r>
+          </w:p>
+        </w:tc>
+      </w:tr>
+      <w:tr>
+        <w:trPr>
+          <w:trHeight w:val="396"/>
+          <w:jc w:val="center"/>
+        </w:trPr>
+        <w:tc>
+          <w:tcPr>
+            <w:tcW w:w="1492" w:type="dxa"/>
+            <w:tcBorders>
+              <w:top w:val="single" w:sz="4" w:space="0" w:color="auto"/>
+              <w:left w:val="single" w:sz="4" w:space="0" w:color="auto"/>
+              <w:bottom w:val="single" w:sz="4" w:space="0" w:color="auto"/>
+              <w:right w:val="single" w:sz="4" w:space="0" w:color="auto"/>
+            </w:tcBorders>
+            <w:shd w:val="clear" w:color="auto" w:fill="auto"/>
+            <w:vAlign w:val="center"/>
+          </w:tcPr>
+          <w:p>
+            <w:pPr>
+              <w:spacing w:after="0" w:line="240" w:lineRule="auto"/>
+              <w:rPr>
+                <w:rFonts w:ascii="Arial" w:eastAsia="Times New Roman" w:hAnsi="Arial" w:cs="Arial"/>
+                <w:b/>
+                <w:bCs/>
+                <w:color w:val="000000"/>
+                <w:sz w:val="18"/>
+                <w:szCs w:val="18"/>
+              </w:rPr>
+            </w:pPr>
+            <w:r>
+              <w:rPr>
+                <w:rFonts w:ascii="Arial" w:eastAsia="Times New Roman" w:hAnsi="Arial" w:cs="Arial"/>
+                <w:b/>
+                <w:bCs/>
+                <w:color w:val="000000"/>
+                <w:sz w:val="18"/>
+                <w:szCs w:val="18"/>
+              </w:rPr>
+              <w:t>ZZWM29</w:t>
+            </w:r>
+          </w:p>
+        </w:tc>
+        <w:tc>
+          <w:tcPr>
+            <w:tcW w:w="5794" w:type="dxa"/>
+            <w:tcBorders>
+              <w:top w:val="single" w:sz="4" w:space="0" w:color="auto"/>
+              <w:left w:val="single" w:sz="4" w:space="0" w:color="auto"/>
+              <w:bottom w:val="single" w:sz="4" w:space="0" w:color="auto"/>
+              <w:right w:val="single" w:sz="4" w:space="0" w:color="auto"/>
+            </w:tcBorders>
+            <w:shd w:val="clear" w:color="auto" w:fill="auto"/>
+            <w:vAlign w:val="center"/>
+          </w:tcPr>
+          <w:p>
+            <w:pPr>
+              <w:spacing w:after="0" w:line="240" w:lineRule="auto"/>
+              <w:rPr>
+                <w:rFonts w:ascii="Arial" w:eastAsia="Times New Roman" w:hAnsi="Arial" w:cs="Arial"/>
+                <w:bCs/>
+                <w:color w:val="000000"/>
+                <w:sz w:val="18"/>
+                <w:szCs w:val="18"/>
+              </w:rPr>
+            </w:pPr>
+            <w:r>
+              <w:rPr>
+                <w:rFonts w:ascii="Arial" w:eastAsia="Times New Roman" w:hAnsi="Arial" w:cs="Arial"/>
+                <w:bCs/>
+                <w:color w:val="000000"/>
+                <w:sz w:val="18"/>
+                <w:szCs w:val="18"/>
+              </w:rPr>
+              <w:t>Tipo de Almacén</w:t>
             </w:r>
           </w:p>
         </w:tc>
@@ -9821,13 +9918,25 @@
         <w:jc w:val="both"/>
       </w:pPr>
       <w:r>
-        <w:t>Para la creación d</w:t>
+        <w:t xml:space="preserve">Cuando se realice la creación </w:t>
+      </w:r>
+      <w:r>
+        <w:t>d</w:t>
       </w:r>
       <w:r>
         <w:t>e</w:t>
       </w:r>
       <w:r>
-        <w:t xml:space="preserve"> usuarios se deberá registrar el Tipo de acceso de clientes y los representantes </w:t>
+        <w:t xml:space="preserve"> usuarios</w:t>
+      </w:r>
+      <w:r>
+        <w:t xml:space="preserve"> en la nueva Web AFI, ésta </w:t>
+      </w:r>
+      <w:r>
+        <w:t xml:space="preserve">deberá registrar el Tipo de acceso de clientes y los representantes </w:t>
+      </w:r>
+      <w:r>
+        <w:t>en el DB2 invocando a los procedimientos con  la siguiente estructura:</w:t>
       </w:r>
     </w:p>
     <w:p>
@@ -10406,6 +10515,7 @@
         <w:jc w:val="both"/>
       </w:pPr>
       <w:r>
+        <w:lastRenderedPageBreak/>
         <w:t xml:space="preserve">Se considera FCHCRT , HRACRT  valores tomados del </w:t>
       </w:r>
       <w:proofErr w:type="spellStart"/>
@@ -10432,7 +10542,6 @@
         <w:jc w:val="both"/>
       </w:pPr>
       <w:r>
-        <w:lastRenderedPageBreak/>
         <w:t>S</w:t>
       </w:r>
       <w:r>
@@ -11404,7 +11513,11 @@
         <w:t xml:space="preserve">ZZWT88). En caso NO se  encuentre, se deberá registrar los </w:t>
       </w:r>
       <w:r>
-        <w:t>siguientes campos</w:t>
+        <w:t xml:space="preserve">siguientes </w:t>
+      </w:r>
+      <w:r>
+        <w:lastRenderedPageBreak/>
+        <w:t>campos</w:t>
       </w:r>
       <w:r>
         <w:t xml:space="preserve"> </w:t>
@@ -11488,7 +11601,6 @@
           <w:sz w:val="24"/>
           <w:szCs w:val="26"/>
         </w:rPr>
-        <w:lastRenderedPageBreak/>
         <w:t>REQF002 –</w:t>
       </w:r>
       <w:bookmarkEnd w:id="529"/>
@@ -11536,10 +11648,28 @@
         <w:jc w:val="both"/>
       </w:pPr>
       <w:r>
-        <w:t xml:space="preserve">Para la modificación de </w:t>
-      </w:r>
-      <w:r>
-        <w:t xml:space="preserve">los usuarios se debe modificar los representantes  </w:t>
+        <w:t xml:space="preserve">Cuando se realice </w:t>
+      </w:r>
+      <w:r>
+        <w:t xml:space="preserve">la modificación de </w:t>
+      </w:r>
+      <w:r>
+        <w:t>los usuarios</w:t>
+      </w:r>
+      <w:r>
+        <w:t xml:space="preserve"> en la nueva Web AFI; ésta </w:t>
+      </w:r>
+      <w:r>
+        <w:t>debe</w:t>
+      </w:r>
+      <w:r>
+        <w:t xml:space="preserve">rá actualizar </w:t>
+      </w:r>
+      <w:r>
+        <w:t xml:space="preserve">los representantes </w:t>
+      </w:r>
+      <w:r>
+        <w:t>en el DB2 invocando a los procedimientos con  la siguiente estructura:</w:t>
       </w:r>
     </w:p>
     <w:p>
@@ -12246,24 +12376,6 @@
       <w:r>
         <w:t xml:space="preserve">: TRPRS, TRUTFR, TDRCRD, SESTRG,  FULTAC, HULTAC, CULUSA </w:t>
       </w:r>
-    </w:p>
-    <w:p>
-      <w:pPr>
-        <w:spacing w:after="120"/>
-        <w:jc w:val="both"/>
-      </w:pPr>
-    </w:p>
-    <w:p>
-      <w:pPr>
-        <w:spacing w:after="120"/>
-        <w:jc w:val="both"/>
-      </w:pPr>
-    </w:p>
-    <w:p>
-      <w:pPr>
-        <w:spacing w:after="120"/>
-        <w:jc w:val="both"/>
-      </w:pPr>
     </w:p>
     <w:p>
       <w:pPr>
@@ -15391,7 +15503,6 @@
         </w:rPr>
       </w:pPr>
       <w:bookmarkStart w:id="1422" w:name="_Toc499670075"/>
-      <w:bookmarkStart w:id="1423" w:name="_GoBack"/>
       <w:r>
         <w:rPr>
           <w:rFonts w:asciiTheme="minorHAnsi" w:hAnsiTheme="minorHAnsi" w:cstheme="minorBidi"/>
@@ -15430,7 +15541,6 @@
       </w:r>
       <w:bookmarkEnd w:id="1422"/>
     </w:p>
-    <w:bookmarkEnd w:id="1423"/>
     <w:p>
       <w:pPr>
         <w:pStyle w:val="Prrafodelista"/>
@@ -15569,43 +15679,13 @@
         <w:jc w:val="both"/>
       </w:pPr>
       <w:r>
-        <w:t>Enviar la información de l</w:t>
-      </w:r>
-      <w:r>
-        <w:t xml:space="preserve">os </w:t>
-      </w:r>
-      <w:r>
-        <w:t>clientes</w:t>
-      </w:r>
-      <w:r>
-        <w:t xml:space="preserve"> </w:t>
-      </w:r>
-      <w:r>
-        <w:t xml:space="preserve">de la almacenera el cual se obtiene </w:t>
-      </w:r>
-      <w:r>
-        <w:t xml:space="preserve">buscando en la </w:t>
-      </w:r>
-      <w:r>
-        <w:t xml:space="preserve">tabla </w:t>
+        <w:t xml:space="preserve">Enviar la información de los clientes de la almacenera el cual se obtiene buscando en la tabla </w:t>
       </w:r>
       <w:r>
         <w:t xml:space="preserve">Datos Adicionales del Cliente </w:t>
       </w:r>
       <w:r>
-        <w:t xml:space="preserve">(ZZWM18) el campo código del cliente (CCLNT) y con este campo se busca en la tabla de Clientes </w:t>
-      </w:r>
-      <w:r>
-        <w:t>(</w:t>
-      </w:r>
-      <w:r>
-        <w:t>RZZM01</w:t>
-      </w:r>
-      <w:r>
-        <w:t>)</w:t>
-      </w:r>
-      <w:r>
-        <w:t xml:space="preserve"> los siguientes campos : </w:t>
+        <w:t xml:space="preserve">(ZZWM18) el campo código del cliente (CCLNT) y con este campo se busca en la tabla de Clientes (RZZM01) los siguientes campos : </w:t>
       </w:r>
     </w:p>
     <w:p>
@@ -15838,7 +15918,7 @@
           <w:szCs w:val="26"/>
         </w:rPr>
       </w:pPr>
-      <w:bookmarkStart w:id="1424" w:name="_Toc499670076"/>
+      <w:bookmarkStart w:id="1423" w:name="_Toc499670076"/>
       <w:r>
         <w:rPr>
           <w:rFonts w:asciiTheme="minorHAnsi" w:hAnsiTheme="minorHAnsi" w:cstheme="minorBidi"/>
@@ -15875,7 +15955,7 @@
         </w:rPr>
         <w:t>Tipo de Operación</w:t>
       </w:r>
-      <w:bookmarkEnd w:id="1424"/>
+      <w:bookmarkEnd w:id="1423"/>
     </w:p>
     <w:p>
       <w:pPr>
@@ -16066,7 +16146,7 @@
           <w:szCs w:val="26"/>
         </w:rPr>
       </w:pPr>
-      <w:bookmarkStart w:id="1425" w:name="_Toc499670077"/>
+      <w:bookmarkStart w:id="1424" w:name="_Toc499670077"/>
       <w:r>
         <w:rPr>
           <w:rFonts w:asciiTheme="minorHAnsi" w:hAnsiTheme="minorHAnsi" w:cstheme="minorBidi"/>
@@ -16094,7 +16174,7 @@
         </w:rPr>
         <w:t>Tipo de Almacén</w:t>
       </w:r>
-      <w:bookmarkEnd w:id="1425"/>
+      <w:bookmarkEnd w:id="1424"/>
       <w:r>
         <w:rPr>
           <w:rFonts w:asciiTheme="minorHAnsi" w:hAnsiTheme="minorHAnsi" w:cstheme="minorBidi"/>
@@ -16158,7 +16238,13 @@
       </w:pPr>
       <w:r>
         <w:lastRenderedPageBreak/>
-        <w:t xml:space="preserve">Enviar la información de la tabla tipo de almacén (ZZWM16) los siguientes campos : </w:t>
+        <w:t xml:space="preserve">Enviar la información de </w:t>
+      </w:r>
+      <w:r>
+        <w:t>la tabla tipo de almacén (ZZWM29</w:t>
+      </w:r>
+      <w:r>
+        <w:t xml:space="preserve">) los siguientes campos : </w:t>
       </w:r>
     </w:p>
     <w:p>
@@ -16299,7 +16385,7 @@
           <w:szCs w:val="26"/>
         </w:rPr>
       </w:pPr>
-      <w:bookmarkStart w:id="1426" w:name="_Toc499670078"/>
+      <w:bookmarkStart w:id="1425" w:name="_Toc499670078"/>
       <w:r>
         <w:rPr>
           <w:rFonts w:asciiTheme="minorHAnsi" w:hAnsiTheme="minorHAnsi" w:cstheme="minorBidi"/>
@@ -16327,7 +16413,7 @@
         </w:rPr>
         <w:t>Financiadores</w:t>
       </w:r>
-      <w:bookmarkEnd w:id="1426"/>
+      <w:bookmarkEnd w:id="1425"/>
       <w:r>
         <w:rPr>
           <w:rFonts w:asciiTheme="minorHAnsi" w:hAnsiTheme="minorHAnsi" w:cstheme="minorBidi"/>
@@ -16677,7 +16763,7 @@
           <w:szCs w:val="26"/>
         </w:rPr>
       </w:pPr>
-      <w:bookmarkStart w:id="1427" w:name="_Toc499670079"/>
+      <w:bookmarkStart w:id="1426" w:name="_Toc499670079"/>
       <w:r>
         <w:rPr>
           <w:rFonts w:asciiTheme="minorHAnsi" w:hAnsiTheme="minorHAnsi" w:cstheme="minorBidi"/>
@@ -16705,7 +16791,7 @@
         </w:rPr>
         <w:t xml:space="preserve"> Almacenes</w:t>
       </w:r>
-      <w:bookmarkEnd w:id="1427"/>
+      <w:bookmarkEnd w:id="1426"/>
       <w:r>
         <w:rPr>
           <w:rFonts w:asciiTheme="minorHAnsi" w:hAnsiTheme="minorHAnsi" w:cstheme="minorBidi"/>
@@ -16714,6 +16800,27 @@
           <w:szCs w:val="26"/>
         </w:rPr>
         <w:t xml:space="preserve"> </w:t>
+      </w:r>
+    </w:p>
+    <w:p>
+      <w:pPr>
+        <w:pStyle w:val="Prrafodelista"/>
+        <w:spacing w:after="0"/>
+        <w:ind w:left="360" w:firstLine="916"/>
+        <w:jc w:val="both"/>
+        <w:rPr>
+          <w:b/>
+          <w:sz w:val="23"/>
+          <w:szCs w:val="23"/>
+        </w:rPr>
+      </w:pPr>
+      <w:r>
+        <w:rPr>
+          <w:b/>
+          <w:sz w:val="23"/>
+          <w:szCs w:val="23"/>
+        </w:rPr>
+        <w:t>ALMACENES</w:t>
       </w:r>
     </w:p>
     <w:p>
@@ -16908,7 +17015,16 @@
         <w:jc w:val="both"/>
       </w:pPr>
       <w:r>
-        <w:t>c. CUABLC</w:t>
+        <w:t>c. CU</w:t>
+      </w:r>
+      <w:r>
+        <w:t>B</w:t>
+      </w:r>
+      <w:r>
+        <w:t>A</w:t>
+      </w:r>
+      <w:r>
+        <w:t>LC</w:t>
       </w:r>
       <w:r>
         <w:tab/>
@@ -17013,6 +17129,285 @@
       <w:r>
         <w:t xml:space="preserve"> estado registro – Alfanumérico (1)</w:t>
       </w:r>
+    </w:p>
+    <w:p>
+      <w:pPr>
+        <w:pStyle w:val="Prrafodelista"/>
+        <w:spacing w:after="0"/>
+        <w:ind w:left="360" w:firstLine="916"/>
+        <w:jc w:val="both"/>
+        <w:rPr>
+          <w:b/>
+          <w:sz w:val="23"/>
+          <w:szCs w:val="23"/>
+        </w:rPr>
+      </w:pPr>
+      <w:r>
+        <w:rPr>
+          <w:b/>
+          <w:sz w:val="23"/>
+          <w:szCs w:val="23"/>
+        </w:rPr>
+        <w:t>ALMACENES POR CLIENTE</w:t>
+      </w:r>
+    </w:p>
+    <w:p>
+      <w:pPr>
+        <w:pStyle w:val="Prrafodelista"/>
+        <w:numPr>
+          <w:ilvl w:val="0"/>
+          <w:numId w:val="51"/>
+        </w:numPr>
+        <w:spacing w:after="0"/>
+        <w:ind w:left="1560" w:hanging="284"/>
+        <w:jc w:val="both"/>
+      </w:pPr>
+      <w:r>
+        <w:t>Se deberá recibir los siguientes campos:</w:t>
+      </w:r>
+    </w:p>
+    <w:p>
+      <w:pPr>
+        <w:pStyle w:val="Prrafodelista"/>
+        <w:numPr>
+          <w:ilvl w:val="0"/>
+          <w:numId w:val="44"/>
+        </w:numPr>
+        <w:spacing w:after="120"/>
+        <w:jc w:val="both"/>
+      </w:pPr>
+      <w:r>
+        <w:t>CCMPN</w:t>
+      </w:r>
+      <w:r>
+        <w:tab/>
+        <w:t>:</w:t>
+      </w:r>
+      <w:r>
+        <w:tab/>
+        <w:t>Código de compañía – Alfanumérico (2)</w:t>
+      </w:r>
+    </w:p>
+    <w:p>
+      <w:pPr>
+        <w:pStyle w:val="Prrafodelista"/>
+        <w:numPr>
+          <w:ilvl w:val="0"/>
+          <w:numId w:val="44"/>
+        </w:numPr>
+        <w:spacing w:after="120"/>
+        <w:jc w:val="both"/>
+      </w:pPr>
+      <w:r>
+        <w:t>CCLNT</w:t>
+      </w:r>
+      <w:r>
+        <w:tab/>
+        <w:t xml:space="preserve"> </w:t>
+      </w:r>
+      <w:r>
+        <w:tab/>
+        <w:t>:</w:t>
+      </w:r>
+      <w:r>
+        <w:tab/>
+        <w:t>Código Cliente– Numérico (6,0)</w:t>
+      </w:r>
+    </w:p>
+    <w:p>
+      <w:pPr>
+        <w:pStyle w:val="Prrafodelista"/>
+        <w:spacing w:after="120"/>
+        <w:ind w:left="1560" w:hanging="284"/>
+        <w:jc w:val="both"/>
+      </w:pPr>
+      <w:r>
+        <w:lastRenderedPageBreak/>
+        <w:t>2.  Se deberá extraer  la información de:</w:t>
+      </w:r>
+    </w:p>
+    <w:p>
+      <w:pPr>
+        <w:pStyle w:val="Prrafodelista"/>
+        <w:numPr>
+          <w:ilvl w:val="0"/>
+          <w:numId w:val="11"/>
+        </w:numPr>
+        <w:tabs>
+          <w:tab w:val="left" w:pos="1276"/>
+        </w:tabs>
+        <w:spacing w:after="0"/>
+        <w:ind w:left="1843" w:hanging="283"/>
+        <w:jc w:val="both"/>
+      </w:pPr>
+      <w:r>
+        <w:t xml:space="preserve">Librería </w:t>
+      </w:r>
+      <w:r>
+        <w:tab/>
+      </w:r>
+      <w:r>
+        <w:tab/>
+        <w:t xml:space="preserve"> :</w:t>
+      </w:r>
+      <w:r>
+        <w:tab/>
+        <w:t>Dependiendo de la compañía (CCMPN)</w:t>
+      </w:r>
+    </w:p>
+    <w:p>
+      <w:pPr>
+        <w:pStyle w:val="Prrafodelista"/>
+        <w:tabs>
+          <w:tab w:val="left" w:pos="1276"/>
+        </w:tabs>
+        <w:spacing w:after="0"/>
+        <w:ind w:left="2421" w:hanging="578"/>
+        <w:jc w:val="both"/>
+      </w:pPr>
+      <w:r>
+        <w:t>CCMPN = ‘AM’</w:t>
+      </w:r>
+      <w:r>
+        <w:tab/>
+        <w:t xml:space="preserve"> :</w:t>
+      </w:r>
+      <w:r>
+        <w:tab/>
+        <w:t>DC@ALMAPER</w:t>
+      </w:r>
+    </w:p>
+    <w:p>
+      <w:pPr>
+        <w:pStyle w:val="Prrafodelista"/>
+        <w:tabs>
+          <w:tab w:val="left" w:pos="1276"/>
+        </w:tabs>
+        <w:spacing w:after="0"/>
+        <w:ind w:left="2421" w:hanging="578"/>
+        <w:jc w:val="both"/>
+      </w:pPr>
+      <w:r>
+        <w:t xml:space="preserve">CCMPN = ‘LZ’   </w:t>
+      </w:r>
+      <w:r>
+        <w:tab/>
+        <w:t xml:space="preserve">: </w:t>
+      </w:r>
+      <w:r>
+        <w:tab/>
+        <w:t>DC@RNSLIB</w:t>
+      </w:r>
+    </w:p>
+    <w:p>
+      <w:pPr>
+        <w:pStyle w:val="Prrafodelista"/>
+        <w:numPr>
+          <w:ilvl w:val="0"/>
+          <w:numId w:val="11"/>
+        </w:numPr>
+        <w:spacing w:after="120"/>
+        <w:ind w:left="1843" w:hanging="283"/>
+        <w:jc w:val="both"/>
+      </w:pPr>
+      <w:r>
+        <w:t>En</w:t>
+      </w:r>
+      <w:r>
+        <w:t xml:space="preserve">viar la información de los almacenes de aquellos clientes  (CCLNT) que tengan </w:t>
+      </w:r>
+      <w:r>
+        <w:t xml:space="preserve">registros activos </w:t>
+      </w:r>
+      <w:r>
+        <w:t xml:space="preserve">( </w:t>
+      </w:r>
+      <w:r>
+        <w:t xml:space="preserve">SESTRG = ‘A’ </w:t>
+      </w:r>
+      <w:r>
+        <w:t xml:space="preserve">) </w:t>
+      </w:r>
+      <w:bookmarkStart w:id="1427" w:name="_GoBack"/>
+      <w:bookmarkEnd w:id="1427"/>
+      <w:r>
+        <w:t xml:space="preserve">de la tabla de almacenes por cliente (ZZWM16) con los siguientes campos: </w:t>
+      </w:r>
+    </w:p>
+    <w:p>
+      <w:pPr>
+        <w:pStyle w:val="Prrafodelista"/>
+        <w:spacing w:after="120"/>
+        <w:ind w:left="1843"/>
+        <w:jc w:val="both"/>
+      </w:pPr>
+      <w:r>
+        <w:t>a.  CCLNT</w:t>
+      </w:r>
+      <w:r>
+        <w:tab/>
+        <w:t xml:space="preserve"> </w:t>
+      </w:r>
+      <w:r>
+        <w:tab/>
+        <w:t>:</w:t>
+      </w:r>
+      <w:r>
+        <w:tab/>
+        <w:t>Código Cliente– Numérico (6,0)</w:t>
+      </w:r>
+    </w:p>
+    <w:p>
+      <w:pPr>
+        <w:pStyle w:val="Prrafodelista"/>
+        <w:numPr>
+          <w:ilvl w:val="0"/>
+          <w:numId w:val="28"/>
+        </w:numPr>
+        <w:spacing w:after="120"/>
+        <w:ind w:firstLine="1123"/>
+        <w:jc w:val="both"/>
+      </w:pPr>
+      <w:r>
+        <w:t>CTPOAL</w:t>
+      </w:r>
+      <w:r>
+        <w:tab/>
+      </w:r>
+      <w:r>
+        <w:tab/>
+        <w:t>:</w:t>
+      </w:r>
+      <w:r>
+        <w:tab/>
+        <w:t>Código Tipo de Almacén – Alfanumérico (1)</w:t>
+      </w:r>
+    </w:p>
+    <w:p>
+      <w:pPr>
+        <w:pStyle w:val="Prrafodelista"/>
+        <w:spacing w:after="120"/>
+        <w:ind w:left="2127" w:hanging="284"/>
+        <w:jc w:val="both"/>
+      </w:pPr>
+      <w:r>
+        <w:t>c.  CALMCM</w:t>
+      </w:r>
+      <w:r>
+        <w:tab/>
+        <w:t>:</w:t>
+      </w:r>
+      <w:r>
+        <w:tab/>
+        <w:t>Código almacén de campo – Numérico (6,0)</w:t>
+      </w:r>
+    </w:p>
+    <w:p>
+      <w:pPr>
+        <w:spacing w:after="0"/>
+        <w:ind w:left="1843"/>
+        <w:jc w:val="both"/>
+      </w:pPr>
     </w:p>
     <w:p>
       <w:pPr>
@@ -17173,7 +17568,6 @@
         <w:jc w:val="both"/>
       </w:pPr>
       <w:r>
-        <w:lastRenderedPageBreak/>
         <w:t>TMNDA</w:t>
       </w:r>
       <w:r>
@@ -17669,6 +18063,7 @@
         <w:jc w:val="both"/>
       </w:pPr>
       <w:r>
+        <w:lastRenderedPageBreak/>
         <w:t xml:space="preserve">d.  </w:t>
       </w:r>
       <w:r>
@@ -18071,7 +18466,6 @@
         <w:jc w:val="both"/>
       </w:pPr>
       <w:r>
-        <w:lastRenderedPageBreak/>
         <w:t>TPRVN</w:t>
       </w:r>
       <w:r>
@@ -18687,6 +19081,7 @@
         <w:jc w:val="both"/>
       </w:pPr>
       <w:r>
+        <w:lastRenderedPageBreak/>
         <w:t>CFMLPR</w:t>
       </w:r>
       <w:r>
@@ -19030,7 +19425,6 @@
         <w:jc w:val="both"/>
       </w:pPr>
       <w:r>
-        <w:lastRenderedPageBreak/>
         <w:t>c.  TABRUN</w:t>
       </w:r>
       <w:r>
@@ -19732,6 +20126,7 @@
       <w:bookmarkStart w:id="1441" w:name="_Toc364177726"/>
       <w:bookmarkStart w:id="1442" w:name="_Toc461195653"/>
       <w:r>
+        <w:lastRenderedPageBreak/>
         <w:t>Procedimientos Almacenados</w:t>
       </w:r>
       <w:bookmarkEnd w:id="1440"/>
@@ -21375,6 +21770,7 @@
                 <w:b/>
                 <w:bCs/>
               </w:rPr>
+              <w:lastRenderedPageBreak/>
               <w:t>Resultado</w:t>
             </w:r>
           </w:p>
@@ -22213,6 +22609,611 @@
       </w:tr>
     </w:tbl>
     <w:p/>
+    <w:tbl>
+      <w:tblPr>
+        <w:tblW w:w="4340" w:type="dxa"/>
+        <w:tblInd w:w="2055" w:type="dxa"/>
+        <w:tblCellMar>
+          <w:left w:w="70" w:type="dxa"/>
+          <w:right w:w="70" w:type="dxa"/>
+        </w:tblCellMar>
+        <w:tblLook w:val="04A0" w:firstRow="1" w:lastRow="0" w:firstColumn="1" w:lastColumn="0" w:noHBand="0" w:noVBand="1"/>
+      </w:tblPr>
+      <w:tblGrid>
+        <w:gridCol w:w="1940"/>
+        <w:gridCol w:w="954"/>
+        <w:gridCol w:w="1446"/>
+      </w:tblGrid>
+      <w:tr>
+        <w:trPr>
+          <w:trHeight w:val="450"/>
+        </w:trPr>
+        <w:tc>
+          <w:tcPr>
+            <w:tcW w:w="1940" w:type="dxa"/>
+            <w:tcBorders>
+              <w:top w:val="nil"/>
+              <w:left w:val="nil"/>
+              <w:bottom w:val="nil"/>
+              <w:right w:val="nil"/>
+            </w:tcBorders>
+            <w:shd w:val="clear" w:color="auto" w:fill="auto"/>
+            <w:noWrap/>
+            <w:vAlign w:val="bottom"/>
+            <w:hideMark/>
+          </w:tcPr>
+          <w:p>
+            <w:pPr>
+              <w:spacing w:after="0" w:line="240" w:lineRule="auto"/>
+              <w:rPr>
+                <w:rFonts w:ascii="Calibri" w:eastAsia="Times New Roman" w:hAnsi="Calibri" w:cs="Times New Roman"/>
+                <w:color w:val="000000"/>
+              </w:rPr>
+            </w:pPr>
+          </w:p>
+        </w:tc>
+        <w:tc>
+          <w:tcPr>
+            <w:tcW w:w="2400" w:type="dxa"/>
+            <w:gridSpan w:val="2"/>
+            <w:tcBorders>
+              <w:top w:val="single" w:sz="8" w:space="0" w:color="808080"/>
+              <w:left w:val="single" w:sz="8" w:space="0" w:color="808080"/>
+              <w:bottom w:val="single" w:sz="8" w:space="0" w:color="808080"/>
+              <w:right w:val="single" w:sz="8" w:space="0" w:color="808080"/>
+            </w:tcBorders>
+            <w:shd w:val="clear" w:color="000000" w:fill="D9D9D9"/>
+            <w:noWrap/>
+            <w:vAlign w:val="center"/>
+            <w:hideMark/>
+          </w:tcPr>
+          <w:p>
+            <w:pPr>
+              <w:spacing w:after="0" w:line="240" w:lineRule="auto"/>
+              <w:jc w:val="center"/>
+              <w:rPr>
+                <w:rFonts w:ascii="Calibri" w:eastAsia="Times New Roman" w:hAnsi="Calibri" w:cs="Times New Roman"/>
+                <w:b/>
+                <w:bCs/>
+                <w:color w:val="000000"/>
+              </w:rPr>
+            </w:pPr>
+            <w:r>
+              <w:rPr>
+                <w:rFonts w:ascii="Calibri" w:eastAsia="Times New Roman" w:hAnsi="Calibri" w:cs="Times New Roman"/>
+                <w:b/>
+                <w:bCs/>
+                <w:color w:val="000000"/>
+              </w:rPr>
+              <w:t>CTPCTR</w:t>
+            </w:r>
+          </w:p>
+        </w:tc>
+      </w:tr>
+      <w:tr>
+        <w:trPr>
+          <w:trHeight w:val="465"/>
+        </w:trPr>
+        <w:tc>
+          <w:tcPr>
+            <w:tcW w:w="1940" w:type="dxa"/>
+            <w:tcBorders>
+              <w:top w:val="single" w:sz="8" w:space="0" w:color="808080"/>
+              <w:left w:val="single" w:sz="8" w:space="0" w:color="808080"/>
+              <w:bottom w:val="single" w:sz="8" w:space="0" w:color="808080"/>
+              <w:right w:val="single" w:sz="8" w:space="0" w:color="808080"/>
+            </w:tcBorders>
+            <w:shd w:val="clear" w:color="000000" w:fill="D9D9D9"/>
+            <w:noWrap/>
+            <w:vAlign w:val="center"/>
+            <w:hideMark/>
+          </w:tcPr>
+          <w:p>
+            <w:pPr>
+              <w:spacing w:after="0" w:line="240" w:lineRule="auto"/>
+              <w:jc w:val="center"/>
+              <w:rPr>
+                <w:rFonts w:ascii="Calibri" w:eastAsia="Times New Roman" w:hAnsi="Calibri" w:cs="Times New Roman"/>
+                <w:b/>
+                <w:bCs/>
+                <w:color w:val="000000"/>
+              </w:rPr>
+            </w:pPr>
+            <w:r>
+              <w:rPr>
+                <w:rFonts w:ascii="Calibri" w:eastAsia="Times New Roman" w:hAnsi="Calibri" w:cs="Times New Roman"/>
+                <w:b/>
+                <w:bCs/>
+                <w:color w:val="000000"/>
+              </w:rPr>
+              <w:t>NUMERADOR</w:t>
+            </w:r>
+          </w:p>
+        </w:tc>
+        <w:tc>
+          <w:tcPr>
+            <w:tcW w:w="954" w:type="dxa"/>
+            <w:tcBorders>
+              <w:top w:val="nil"/>
+              <w:left w:val="nil"/>
+              <w:bottom w:val="single" w:sz="8" w:space="0" w:color="808080"/>
+              <w:right w:val="single" w:sz="8" w:space="0" w:color="808080"/>
+            </w:tcBorders>
+            <w:shd w:val="clear" w:color="000000" w:fill="D9D9D9"/>
+            <w:noWrap/>
+            <w:vAlign w:val="center"/>
+            <w:hideMark/>
+          </w:tcPr>
+          <w:p>
+            <w:pPr>
+              <w:spacing w:after="0" w:line="240" w:lineRule="auto"/>
+              <w:jc w:val="center"/>
+              <w:rPr>
+                <w:rFonts w:ascii="Calibri" w:eastAsia="Times New Roman" w:hAnsi="Calibri" w:cs="Times New Roman"/>
+                <w:b/>
+                <w:bCs/>
+                <w:color w:val="000000"/>
+              </w:rPr>
+            </w:pPr>
+            <w:r>
+              <w:rPr>
+                <w:rFonts w:ascii="Calibri" w:eastAsia="Times New Roman" w:hAnsi="Calibri" w:cs="Times New Roman"/>
+                <w:b/>
+                <w:bCs/>
+                <w:color w:val="000000"/>
+              </w:rPr>
+              <w:t>CASA</w:t>
+            </w:r>
+          </w:p>
+        </w:tc>
+        <w:tc>
+          <w:tcPr>
+            <w:tcW w:w="1446" w:type="dxa"/>
+            <w:tcBorders>
+              <w:top w:val="nil"/>
+              <w:left w:val="nil"/>
+              <w:bottom w:val="single" w:sz="8" w:space="0" w:color="808080"/>
+              <w:right w:val="single" w:sz="8" w:space="0" w:color="808080"/>
+            </w:tcBorders>
+            <w:shd w:val="clear" w:color="000000" w:fill="D9D9D9"/>
+            <w:noWrap/>
+            <w:vAlign w:val="center"/>
+            <w:hideMark/>
+          </w:tcPr>
+          <w:p>
+            <w:pPr>
+              <w:spacing w:after="0" w:line="240" w:lineRule="auto"/>
+              <w:jc w:val="center"/>
+              <w:rPr>
+                <w:rFonts w:ascii="Calibri" w:eastAsia="Times New Roman" w:hAnsi="Calibri" w:cs="Times New Roman"/>
+                <w:b/>
+                <w:bCs/>
+                <w:color w:val="000000"/>
+              </w:rPr>
+            </w:pPr>
+            <w:r>
+              <w:rPr>
+                <w:rFonts w:ascii="Calibri" w:eastAsia="Times New Roman" w:hAnsi="Calibri" w:cs="Times New Roman"/>
+                <w:b/>
+                <w:bCs/>
+                <w:color w:val="000000"/>
+              </w:rPr>
+              <w:t>ALMAPERU</w:t>
+            </w:r>
+          </w:p>
+        </w:tc>
+      </w:tr>
+      <w:tr>
+        <w:trPr>
+          <w:trHeight w:val="315"/>
+        </w:trPr>
+        <w:tc>
+          <w:tcPr>
+            <w:tcW w:w="1940" w:type="dxa"/>
+            <w:tcBorders>
+              <w:top w:val="nil"/>
+              <w:left w:val="single" w:sz="8" w:space="0" w:color="808080"/>
+              <w:bottom w:val="single" w:sz="8" w:space="0" w:color="808080"/>
+              <w:right w:val="single" w:sz="8" w:space="0" w:color="808080"/>
+            </w:tcBorders>
+            <w:shd w:val="clear" w:color="auto" w:fill="auto"/>
+            <w:noWrap/>
+            <w:vAlign w:val="center"/>
+            <w:hideMark/>
+          </w:tcPr>
+          <w:p>
+            <w:pPr>
+              <w:spacing w:after="0" w:line="240" w:lineRule="auto"/>
+              <w:rPr>
+                <w:rFonts w:ascii="Calibri" w:eastAsia="Times New Roman" w:hAnsi="Calibri" w:cs="Times New Roman"/>
+                <w:color w:val="000000"/>
+              </w:rPr>
+            </w:pPr>
+            <w:r>
+              <w:rPr>
+                <w:rFonts w:ascii="Calibri" w:eastAsia="Times New Roman" w:hAnsi="Calibri" w:cs="Times New Roman"/>
+                <w:color w:val="000000"/>
+              </w:rPr>
+              <w:t>Pre-Operación</w:t>
+            </w:r>
+          </w:p>
+        </w:tc>
+        <w:tc>
+          <w:tcPr>
+            <w:tcW w:w="954" w:type="dxa"/>
+            <w:tcBorders>
+              <w:top w:val="nil"/>
+              <w:left w:val="nil"/>
+              <w:bottom w:val="single" w:sz="8" w:space="0" w:color="808080"/>
+              <w:right w:val="single" w:sz="8" w:space="0" w:color="808080"/>
+            </w:tcBorders>
+            <w:shd w:val="clear" w:color="auto" w:fill="auto"/>
+            <w:noWrap/>
+            <w:vAlign w:val="center"/>
+            <w:hideMark/>
+          </w:tcPr>
+          <w:p>
+            <w:pPr>
+              <w:spacing w:after="0" w:line="240" w:lineRule="auto"/>
+              <w:jc w:val="center"/>
+              <w:rPr>
+                <w:rFonts w:ascii="Calibri" w:eastAsia="Times New Roman" w:hAnsi="Calibri" w:cs="Times New Roman"/>
+                <w:color w:val="000000"/>
+              </w:rPr>
+            </w:pPr>
+            <w:r>
+              <w:rPr>
+                <w:rFonts w:ascii="Calibri" w:eastAsia="Times New Roman" w:hAnsi="Calibri" w:cs="Times New Roman"/>
+                <w:color w:val="000000"/>
+              </w:rPr>
+              <w:t>LZPO01</w:t>
+            </w:r>
+          </w:p>
+        </w:tc>
+        <w:tc>
+          <w:tcPr>
+            <w:tcW w:w="1446" w:type="dxa"/>
+            <w:tcBorders>
+              <w:top w:val="nil"/>
+              <w:left w:val="nil"/>
+              <w:bottom w:val="single" w:sz="8" w:space="0" w:color="808080"/>
+              <w:right w:val="single" w:sz="8" w:space="0" w:color="808080"/>
+            </w:tcBorders>
+            <w:shd w:val="clear" w:color="auto" w:fill="auto"/>
+            <w:noWrap/>
+            <w:vAlign w:val="center"/>
+            <w:hideMark/>
+          </w:tcPr>
+          <w:p>
+            <w:pPr>
+              <w:spacing w:after="0" w:line="240" w:lineRule="auto"/>
+              <w:jc w:val="center"/>
+              <w:rPr>
+                <w:rFonts w:ascii="Calibri" w:eastAsia="Times New Roman" w:hAnsi="Calibri" w:cs="Times New Roman"/>
+                <w:color w:val="000000"/>
+              </w:rPr>
+            </w:pPr>
+            <w:r>
+              <w:rPr>
+                <w:rFonts w:ascii="Calibri" w:eastAsia="Times New Roman" w:hAnsi="Calibri" w:cs="Times New Roman"/>
+                <w:color w:val="000000"/>
+              </w:rPr>
+              <w:t>AMPO01</w:t>
+            </w:r>
+          </w:p>
+        </w:tc>
+      </w:tr>
+      <w:tr>
+        <w:trPr>
+          <w:trHeight w:val="315"/>
+        </w:trPr>
+        <w:tc>
+          <w:tcPr>
+            <w:tcW w:w="1940" w:type="dxa"/>
+            <w:tcBorders>
+              <w:top w:val="nil"/>
+              <w:left w:val="single" w:sz="8" w:space="0" w:color="808080"/>
+              <w:bottom w:val="single" w:sz="8" w:space="0" w:color="808080"/>
+              <w:right w:val="single" w:sz="8" w:space="0" w:color="808080"/>
+            </w:tcBorders>
+            <w:shd w:val="clear" w:color="auto" w:fill="auto"/>
+            <w:noWrap/>
+            <w:vAlign w:val="center"/>
+            <w:hideMark/>
+          </w:tcPr>
+          <w:p>
+            <w:pPr>
+              <w:spacing w:after="0" w:line="240" w:lineRule="auto"/>
+              <w:rPr>
+                <w:rFonts w:ascii="Calibri" w:eastAsia="Times New Roman" w:hAnsi="Calibri" w:cs="Times New Roman"/>
+                <w:color w:val="000000"/>
+              </w:rPr>
+            </w:pPr>
+            <w:r>
+              <w:rPr>
+                <w:rFonts w:ascii="Calibri" w:eastAsia="Times New Roman" w:hAnsi="Calibri" w:cs="Times New Roman"/>
+                <w:color w:val="000000"/>
+              </w:rPr>
+              <w:t>Pre-liberación</w:t>
+            </w:r>
+          </w:p>
+        </w:tc>
+        <w:tc>
+          <w:tcPr>
+            <w:tcW w:w="954" w:type="dxa"/>
+            <w:tcBorders>
+              <w:top w:val="nil"/>
+              <w:left w:val="nil"/>
+              <w:bottom w:val="single" w:sz="8" w:space="0" w:color="808080"/>
+              <w:right w:val="single" w:sz="8" w:space="0" w:color="808080"/>
+            </w:tcBorders>
+            <w:shd w:val="clear" w:color="auto" w:fill="auto"/>
+            <w:noWrap/>
+            <w:vAlign w:val="center"/>
+            <w:hideMark/>
+          </w:tcPr>
+          <w:p>
+            <w:pPr>
+              <w:spacing w:after="0" w:line="240" w:lineRule="auto"/>
+              <w:jc w:val="center"/>
+              <w:rPr>
+                <w:rFonts w:ascii="Calibri" w:eastAsia="Times New Roman" w:hAnsi="Calibri" w:cs="Times New Roman"/>
+                <w:color w:val="000000"/>
+              </w:rPr>
+            </w:pPr>
+            <w:r>
+              <w:rPr>
+                <w:rFonts w:ascii="Calibri" w:eastAsia="Times New Roman" w:hAnsi="Calibri" w:cs="Times New Roman"/>
+                <w:color w:val="000000"/>
+              </w:rPr>
+              <w:t>LZPL01</w:t>
+            </w:r>
+          </w:p>
+        </w:tc>
+        <w:tc>
+          <w:tcPr>
+            <w:tcW w:w="1446" w:type="dxa"/>
+            <w:tcBorders>
+              <w:top w:val="nil"/>
+              <w:left w:val="nil"/>
+              <w:bottom w:val="single" w:sz="8" w:space="0" w:color="808080"/>
+              <w:right w:val="single" w:sz="8" w:space="0" w:color="808080"/>
+            </w:tcBorders>
+            <w:shd w:val="clear" w:color="auto" w:fill="auto"/>
+            <w:noWrap/>
+            <w:vAlign w:val="center"/>
+            <w:hideMark/>
+          </w:tcPr>
+          <w:p>
+            <w:pPr>
+              <w:spacing w:after="0" w:line="240" w:lineRule="auto"/>
+              <w:jc w:val="center"/>
+              <w:rPr>
+                <w:rFonts w:ascii="Calibri" w:eastAsia="Times New Roman" w:hAnsi="Calibri" w:cs="Times New Roman"/>
+                <w:color w:val="000000"/>
+              </w:rPr>
+            </w:pPr>
+            <w:r>
+              <w:rPr>
+                <w:rFonts w:ascii="Calibri" w:eastAsia="Times New Roman" w:hAnsi="Calibri" w:cs="Times New Roman"/>
+                <w:color w:val="000000"/>
+              </w:rPr>
+              <w:t>AMPL01</w:t>
+            </w:r>
+          </w:p>
+        </w:tc>
+      </w:tr>
+      <w:tr>
+        <w:trPr>
+          <w:trHeight w:val="315"/>
+        </w:trPr>
+        <w:tc>
+          <w:tcPr>
+            <w:tcW w:w="1940" w:type="dxa"/>
+            <w:tcBorders>
+              <w:top w:val="nil"/>
+              <w:left w:val="single" w:sz="8" w:space="0" w:color="808080"/>
+              <w:bottom w:val="single" w:sz="8" w:space="0" w:color="808080"/>
+              <w:right w:val="single" w:sz="8" w:space="0" w:color="808080"/>
+            </w:tcBorders>
+            <w:shd w:val="clear" w:color="auto" w:fill="auto"/>
+            <w:noWrap/>
+            <w:vAlign w:val="center"/>
+            <w:hideMark/>
+          </w:tcPr>
+          <w:p>
+            <w:pPr>
+              <w:spacing w:after="0" w:line="240" w:lineRule="auto"/>
+              <w:rPr>
+                <w:rFonts w:ascii="Calibri" w:eastAsia="Times New Roman" w:hAnsi="Calibri" w:cs="Times New Roman"/>
+                <w:color w:val="000000"/>
+              </w:rPr>
+            </w:pPr>
+            <w:r>
+              <w:rPr>
+                <w:rFonts w:ascii="Calibri" w:eastAsia="Times New Roman" w:hAnsi="Calibri" w:cs="Times New Roman"/>
+                <w:color w:val="000000"/>
+              </w:rPr>
+              <w:t>Liberaciones</w:t>
+            </w:r>
+          </w:p>
+        </w:tc>
+        <w:tc>
+          <w:tcPr>
+            <w:tcW w:w="954" w:type="dxa"/>
+            <w:tcBorders>
+              <w:top w:val="nil"/>
+              <w:left w:val="nil"/>
+              <w:bottom w:val="single" w:sz="8" w:space="0" w:color="808080"/>
+              <w:right w:val="single" w:sz="8" w:space="0" w:color="808080"/>
+            </w:tcBorders>
+            <w:shd w:val="clear" w:color="auto" w:fill="auto"/>
+            <w:noWrap/>
+            <w:vAlign w:val="center"/>
+            <w:hideMark/>
+          </w:tcPr>
+          <w:p>
+            <w:pPr>
+              <w:spacing w:after="0" w:line="240" w:lineRule="auto"/>
+              <w:jc w:val="center"/>
+              <w:rPr>
+                <w:rFonts w:ascii="Calibri" w:eastAsia="Times New Roman" w:hAnsi="Calibri" w:cs="Times New Roman"/>
+                <w:color w:val="000000"/>
+              </w:rPr>
+            </w:pPr>
+            <w:r>
+              <w:rPr>
+                <w:rFonts w:ascii="Calibri" w:eastAsia="Times New Roman" w:hAnsi="Calibri" w:cs="Times New Roman"/>
+                <w:color w:val="000000"/>
+              </w:rPr>
+              <w:t>LZLB01</w:t>
+            </w:r>
+          </w:p>
+        </w:tc>
+        <w:tc>
+          <w:tcPr>
+            <w:tcW w:w="1446" w:type="dxa"/>
+            <w:tcBorders>
+              <w:top w:val="nil"/>
+              <w:left w:val="nil"/>
+              <w:bottom w:val="single" w:sz="8" w:space="0" w:color="808080"/>
+              <w:right w:val="single" w:sz="8" w:space="0" w:color="808080"/>
+            </w:tcBorders>
+            <w:shd w:val="clear" w:color="auto" w:fill="auto"/>
+            <w:noWrap/>
+            <w:vAlign w:val="center"/>
+            <w:hideMark/>
+          </w:tcPr>
+          <w:p>
+            <w:pPr>
+              <w:spacing w:after="0" w:line="240" w:lineRule="auto"/>
+              <w:jc w:val="center"/>
+              <w:rPr>
+                <w:rFonts w:ascii="Calibri" w:eastAsia="Times New Roman" w:hAnsi="Calibri" w:cs="Times New Roman"/>
+                <w:color w:val="000000"/>
+              </w:rPr>
+            </w:pPr>
+            <w:r>
+              <w:rPr>
+                <w:rFonts w:ascii="Calibri" w:eastAsia="Times New Roman" w:hAnsi="Calibri" w:cs="Times New Roman"/>
+                <w:color w:val="000000"/>
+              </w:rPr>
+              <w:t>AMLB01</w:t>
+            </w:r>
+          </w:p>
+        </w:tc>
+      </w:tr>
+      <w:tr>
+        <w:trPr>
+          <w:trHeight w:val="315"/>
+        </w:trPr>
+        <w:tc>
+          <w:tcPr>
+            <w:tcW w:w="1940" w:type="dxa"/>
+            <w:tcBorders>
+              <w:top w:val="nil"/>
+              <w:left w:val="single" w:sz="8" w:space="0" w:color="808080"/>
+              <w:bottom w:val="single" w:sz="8" w:space="0" w:color="808080"/>
+              <w:right w:val="single" w:sz="8" w:space="0" w:color="808080"/>
+            </w:tcBorders>
+            <w:shd w:val="clear" w:color="auto" w:fill="auto"/>
+            <w:noWrap/>
+            <w:vAlign w:val="center"/>
+            <w:hideMark/>
+          </w:tcPr>
+          <w:p>
+            <w:pPr>
+              <w:spacing w:after="0" w:line="240" w:lineRule="auto"/>
+              <w:rPr>
+                <w:rFonts w:ascii="Calibri" w:eastAsia="Times New Roman" w:hAnsi="Calibri" w:cs="Times New Roman"/>
+                <w:color w:val="000000"/>
+              </w:rPr>
+            </w:pPr>
+            <w:proofErr w:type="spellStart"/>
+            <w:r>
+              <w:rPr>
+                <w:rFonts w:ascii="Calibri" w:eastAsia="Times New Roman" w:hAnsi="Calibri" w:cs="Times New Roman"/>
+                <w:color w:val="000000"/>
+              </w:rPr>
+              <w:t>Solic</w:t>
+            </w:r>
+            <w:proofErr w:type="spellEnd"/>
+            <w:r>
+              <w:rPr>
+                <w:rFonts w:ascii="Calibri" w:eastAsia="Times New Roman" w:hAnsi="Calibri" w:cs="Times New Roman"/>
+                <w:color w:val="000000"/>
+              </w:rPr>
+              <w:t>. Prórrogas</w:t>
+            </w:r>
+          </w:p>
+        </w:tc>
+        <w:tc>
+          <w:tcPr>
+            <w:tcW w:w="954" w:type="dxa"/>
+            <w:tcBorders>
+              <w:top w:val="nil"/>
+              <w:left w:val="nil"/>
+              <w:bottom w:val="single" w:sz="8" w:space="0" w:color="808080"/>
+              <w:right w:val="single" w:sz="8" w:space="0" w:color="808080"/>
+            </w:tcBorders>
+            <w:shd w:val="clear" w:color="auto" w:fill="auto"/>
+            <w:noWrap/>
+            <w:vAlign w:val="center"/>
+            <w:hideMark/>
+          </w:tcPr>
+          <w:p>
+            <w:pPr>
+              <w:spacing w:after="0" w:line="240" w:lineRule="auto"/>
+              <w:jc w:val="center"/>
+              <w:rPr>
+                <w:rFonts w:ascii="Calibri" w:eastAsia="Times New Roman" w:hAnsi="Calibri" w:cs="Times New Roman"/>
+                <w:color w:val="000000"/>
+              </w:rPr>
+            </w:pPr>
+            <w:r>
+              <w:rPr>
+                <w:rFonts w:ascii="Calibri" w:eastAsia="Times New Roman" w:hAnsi="Calibri" w:cs="Times New Roman"/>
+                <w:color w:val="000000"/>
+              </w:rPr>
+              <w:t>LZSP01</w:t>
+            </w:r>
+          </w:p>
+        </w:tc>
+        <w:tc>
+          <w:tcPr>
+            <w:tcW w:w="1446" w:type="dxa"/>
+            <w:tcBorders>
+              <w:top w:val="nil"/>
+              <w:left w:val="nil"/>
+              <w:bottom w:val="single" w:sz="8" w:space="0" w:color="808080"/>
+              <w:right w:val="single" w:sz="8" w:space="0" w:color="808080"/>
+            </w:tcBorders>
+            <w:shd w:val="clear" w:color="auto" w:fill="auto"/>
+            <w:noWrap/>
+            <w:vAlign w:val="center"/>
+            <w:hideMark/>
+          </w:tcPr>
+          <w:p>
+            <w:pPr>
+              <w:spacing w:after="0" w:line="240" w:lineRule="auto"/>
+              <w:jc w:val="center"/>
+              <w:rPr>
+                <w:rFonts w:ascii="Calibri" w:eastAsia="Times New Roman" w:hAnsi="Calibri" w:cs="Times New Roman"/>
+                <w:color w:val="000000"/>
+              </w:rPr>
+            </w:pPr>
+            <w:r>
+              <w:rPr>
+                <w:rFonts w:ascii="Calibri" w:eastAsia="Times New Roman" w:hAnsi="Calibri" w:cs="Times New Roman"/>
+                <w:color w:val="000000"/>
+              </w:rPr>
+              <w:t>AMSP01</w:t>
+            </w:r>
+          </w:p>
+        </w:tc>
+      </w:tr>
+    </w:tbl>
+    <w:p/>
     <w:p>
       <w:pPr>
         <w:pStyle w:val="Ttulo2"/>
@@ -22282,6 +23283,7 @@
         <w:ind w:left="1134" w:hanging="283"/>
       </w:pPr>
       <w:r>
+        <w:lastRenderedPageBreak/>
         <w:t>Retorno de Datos</w:t>
       </w:r>
     </w:p>
@@ -22634,6 +23636,7 @@
       </w:tr>
     </w:tbl>
     <w:p/>
+    <w:p/>
     <w:p>
       <w:pPr>
         <w:pStyle w:val="Ttulo2"/>
@@ -22840,7 +23843,6 @@
       </w:tr>
     </w:tbl>
     <w:p/>
-    <w:p/>
     <w:p>
       <w:pPr>
         <w:pStyle w:val="Ttulo2"/>
@@ -23151,6 +24153,7 @@
                 <w:b/>
                 <w:bCs/>
               </w:rPr>
+              <w:lastRenderedPageBreak/>
               <w:t>Resultado</w:t>
             </w:r>
           </w:p>
@@ -23447,6 +24450,8 @@
       </w:tr>
     </w:tbl>
     <w:p/>
+    <w:p/>
+    <w:p/>
     <w:p>
       <w:pPr>
         <w:pStyle w:val="Ttulo2"/>
@@ -23648,8 +24653,6 @@
       </w:tr>
     </w:tbl>
     <w:p/>
-    <w:p/>
-    <w:p/>
     <w:p>
       <w:pPr>
         <w:pStyle w:val="Ttulo2"/>
@@ -23904,6 +24907,7 @@
         <w:ind w:left="1134" w:hanging="283"/>
       </w:pPr>
       <w:r>
+        <w:lastRenderedPageBreak/>
         <w:t>Retorno de Datos</w:t>
       </w:r>
     </w:p>
@@ -24253,6 +25257,8 @@
       </w:tr>
     </w:tbl>
     <w:p/>
+    <w:p/>
+    <w:p/>
     <w:p>
       <w:pPr>
         <w:pStyle w:val="Ttulo2"/>
@@ -24460,8 +25466,6 @@
       </w:tr>
     </w:tbl>
     <w:p/>
-    <w:p/>
-    <w:p/>
     <w:p>
       <w:pPr>
         <w:pStyle w:val="Ttulo2"/>
@@ -24718,6 +25722,7 @@
         <w:ind w:left="1134" w:hanging="283"/>
       </w:pPr>
       <w:r>
+        <w:lastRenderedPageBreak/>
         <w:t xml:space="preserve">Nombre de Procedimiento    :   </w:t>
       </w:r>
       <w:r>
@@ -25093,6 +26098,8 @@
       </w:tr>
     </w:tbl>
     <w:p/>
+    <w:p/>
+    <w:p/>
     <w:p>
       <w:pPr>
         <w:pStyle w:val="Ttulo2"/>
@@ -25324,8 +26331,6 @@
       </w:tr>
     </w:tbl>
     <w:p/>
-    <w:p/>
-    <w:p/>
     <w:p>
       <w:pPr>
         <w:pStyle w:val="Ttulo2"/>
@@ -25552,6 +26557,7 @@
       <w:bookmarkStart w:id="1625" w:name="_Toc461195659"/>
       <w:bookmarkStart w:id="1626" w:name="_Toc499670113"/>
       <w:r>
+        <w:lastRenderedPageBreak/>
         <w:t>Alcance de Pruebas de Datos</w:t>
       </w:r>
       <w:bookmarkEnd w:id="1625"/>
@@ -26482,7 +27488,6 @@
       <w:bookmarkStart w:id="1631" w:name="_Toc461195662"/>
       <w:bookmarkStart w:id="1632" w:name="_Toc499670116"/>
       <w:r>
-        <w:lastRenderedPageBreak/>
         <w:t>Recomendaciones</w:t>
       </w:r>
       <w:bookmarkEnd w:id="1631"/>
@@ -26644,7 +27649,7 @@
               <w:sz w:val="20"/>
               <w:szCs w:val="20"/>
             </w:rPr>
-            <w:t>10</w:t>
+            <w:t>12</w:t>
           </w:r>
           <w:r>
             <w:rPr>
@@ -29911,6 +30916,95 @@
     </w:lvl>
   </w:abstractNum>
   <w:abstractNum w:abstractNumId="26">
+    <w:nsid w:val="495F0ACF"/>
+    <w:multiLevelType w:val="hybridMultilevel"/>
+    <w:tmpl w:val="9508D2BE"/>
+    <w:lvl w:ilvl="0" w:tplc="79984A08">
+      <w:start w:val="1"/>
+      <w:numFmt w:val="decimal"/>
+      <w:lvlText w:val="%1."/>
+      <w:lvlJc w:val="left"/>
+      <w:pPr>
+        <w:ind w:left="1920" w:hanging="360"/>
+      </w:pPr>
+      <w:rPr>
+        <w:rFonts w:hint="default"/>
+      </w:rPr>
+    </w:lvl>
+    <w:lvl w:ilvl="1" w:tplc="280A0019" w:tentative="1">
+      <w:start w:val="1"/>
+      <w:numFmt w:val="lowerLetter"/>
+      <w:lvlText w:val="%2."/>
+      <w:lvlJc w:val="left"/>
+      <w:pPr>
+        <w:ind w:left="2640" w:hanging="360"/>
+      </w:pPr>
+    </w:lvl>
+    <w:lvl w:ilvl="2" w:tplc="280A001B" w:tentative="1">
+      <w:start w:val="1"/>
+      <w:numFmt w:val="lowerRoman"/>
+      <w:lvlText w:val="%3."/>
+      <w:lvlJc w:val="right"/>
+      <w:pPr>
+        <w:ind w:left="3360" w:hanging="180"/>
+      </w:pPr>
+    </w:lvl>
+    <w:lvl w:ilvl="3" w:tplc="280A000F" w:tentative="1">
+      <w:start w:val="1"/>
+      <w:numFmt w:val="decimal"/>
+      <w:lvlText w:val="%4."/>
+      <w:lvlJc w:val="left"/>
+      <w:pPr>
+        <w:ind w:left="4080" w:hanging="360"/>
+      </w:pPr>
+    </w:lvl>
+    <w:lvl w:ilvl="4" w:tplc="280A0019" w:tentative="1">
+      <w:start w:val="1"/>
+      <w:numFmt w:val="lowerLetter"/>
+      <w:lvlText w:val="%5."/>
+      <w:lvlJc w:val="left"/>
+      <w:pPr>
+        <w:ind w:left="4800" w:hanging="360"/>
+      </w:pPr>
+    </w:lvl>
+    <w:lvl w:ilvl="5" w:tplc="280A001B" w:tentative="1">
+      <w:start w:val="1"/>
+      <w:numFmt w:val="lowerRoman"/>
+      <w:lvlText w:val="%6."/>
+      <w:lvlJc w:val="right"/>
+      <w:pPr>
+        <w:ind w:left="5520" w:hanging="180"/>
+      </w:pPr>
+    </w:lvl>
+    <w:lvl w:ilvl="6" w:tplc="280A000F" w:tentative="1">
+      <w:start w:val="1"/>
+      <w:numFmt w:val="decimal"/>
+      <w:lvlText w:val="%7."/>
+      <w:lvlJc w:val="left"/>
+      <w:pPr>
+        <w:ind w:left="6240" w:hanging="360"/>
+      </w:pPr>
+    </w:lvl>
+    <w:lvl w:ilvl="7" w:tplc="280A0019" w:tentative="1">
+      <w:start w:val="1"/>
+      <w:numFmt w:val="lowerLetter"/>
+      <w:lvlText w:val="%8."/>
+      <w:lvlJc w:val="left"/>
+      <w:pPr>
+        <w:ind w:left="6960" w:hanging="360"/>
+      </w:pPr>
+    </w:lvl>
+    <w:lvl w:ilvl="8" w:tplc="280A001B" w:tentative="1">
+      <w:start w:val="1"/>
+      <w:numFmt w:val="lowerRoman"/>
+      <w:lvlText w:val="%9."/>
+      <w:lvlJc w:val="right"/>
+      <w:pPr>
+        <w:ind w:left="7680" w:hanging="180"/>
+      </w:pPr>
+    </w:lvl>
+  </w:abstractNum>
+  <w:abstractNum w:abstractNumId="27">
     <w:nsid w:val="4A1C5419"/>
     <w:multiLevelType w:val="multilevel"/>
     <w:tmpl w:val="09C42500"/>
@@ -30023,7 +31117,7 @@
       </w:rPr>
     </w:lvl>
   </w:abstractNum>
-  <w:abstractNum w:abstractNumId="27">
+  <w:abstractNum w:abstractNumId="28">
     <w:nsid w:val="4C563317"/>
     <w:multiLevelType w:val="hybridMultilevel"/>
     <w:tmpl w:val="E45060F6"/>
@@ -30112,7 +31206,7 @@
       </w:pPr>
     </w:lvl>
   </w:abstractNum>
-  <w:abstractNum w:abstractNumId="28">
+  <w:abstractNum w:abstractNumId="29">
     <w:nsid w:val="4DF505AC"/>
     <w:multiLevelType w:val="hybridMultilevel"/>
     <w:tmpl w:val="A240203E"/>
@@ -30225,7 +31319,7 @@
       </w:rPr>
     </w:lvl>
   </w:abstractNum>
-  <w:abstractNum w:abstractNumId="29">
+  <w:abstractNum w:abstractNumId="30">
     <w:nsid w:val="4F0B119D"/>
     <w:multiLevelType w:val="hybridMultilevel"/>
     <w:tmpl w:val="067C05BE"/>
@@ -30314,7 +31408,7 @@
       </w:pPr>
     </w:lvl>
   </w:abstractNum>
-  <w:abstractNum w:abstractNumId="30">
+  <w:abstractNum w:abstractNumId="31">
     <w:nsid w:val="508D693F"/>
     <w:multiLevelType w:val="hybridMultilevel"/>
     <w:tmpl w:val="89D4EDD4"/>
@@ -30403,7 +31497,7 @@
       </w:pPr>
     </w:lvl>
   </w:abstractNum>
-  <w:abstractNum w:abstractNumId="31">
+  <w:abstractNum w:abstractNumId="32">
     <w:nsid w:val="555A1574"/>
     <w:multiLevelType w:val="hybridMultilevel"/>
     <w:tmpl w:val="02B05756"/>
@@ -30492,7 +31586,7 @@
       </w:pPr>
     </w:lvl>
   </w:abstractNum>
-  <w:abstractNum w:abstractNumId="32">
+  <w:abstractNum w:abstractNumId="33">
     <w:nsid w:val="5A17797A"/>
     <w:multiLevelType w:val="hybridMultilevel"/>
     <w:tmpl w:val="1CB467B2"/>
@@ -30581,7 +31675,7 @@
       </w:pPr>
     </w:lvl>
   </w:abstractNum>
-  <w:abstractNum w:abstractNumId="33">
+  <w:abstractNum w:abstractNumId="34">
     <w:nsid w:val="5BD55443"/>
     <w:multiLevelType w:val="multilevel"/>
     <w:tmpl w:val="F3CC9F10"/>
@@ -30712,7 +31806,7 @@
       </w:rPr>
     </w:lvl>
   </w:abstractNum>
-  <w:abstractNum w:abstractNumId="34">
+  <w:abstractNum w:abstractNumId="35">
     <w:nsid w:val="5C2C4323"/>
     <w:multiLevelType w:val="hybridMultilevel"/>
     <w:tmpl w:val="23B6871E"/>
@@ -30801,7 +31895,7 @@
       </w:pPr>
     </w:lvl>
   </w:abstractNum>
-  <w:abstractNum w:abstractNumId="35">
+  <w:abstractNum w:abstractNumId="36">
     <w:nsid w:val="5CD6570F"/>
     <w:multiLevelType w:val="hybridMultilevel"/>
     <w:tmpl w:val="9FFE5DF0"/>
@@ -30890,7 +31984,7 @@
       </w:pPr>
     </w:lvl>
   </w:abstractNum>
-  <w:abstractNum w:abstractNumId="36">
+  <w:abstractNum w:abstractNumId="37">
     <w:nsid w:val="61750FE0"/>
     <w:multiLevelType w:val="hybridMultilevel"/>
     <w:tmpl w:val="8F680A72"/>
@@ -30979,7 +32073,7 @@
       </w:pPr>
     </w:lvl>
   </w:abstractNum>
-  <w:abstractNum w:abstractNumId="37">
+  <w:abstractNum w:abstractNumId="38">
     <w:nsid w:val="620F195C"/>
     <w:multiLevelType w:val="multilevel"/>
     <w:tmpl w:val="0360BBF4"/>
@@ -31097,7 +32191,7 @@
       </w:rPr>
     </w:lvl>
   </w:abstractNum>
-  <w:abstractNum w:abstractNumId="38">
+  <w:abstractNum w:abstractNumId="39">
     <w:nsid w:val="6B277733"/>
     <w:multiLevelType w:val="multilevel"/>
     <w:tmpl w:val="4D6A28F8"/>
@@ -31227,7 +32321,7 @@
       </w:rPr>
     </w:lvl>
   </w:abstractNum>
-  <w:abstractNum w:abstractNumId="39">
+  <w:abstractNum w:abstractNumId="40">
     <w:nsid w:val="6E5B56ED"/>
     <w:multiLevelType w:val="multilevel"/>
     <w:tmpl w:val="AA586AB2"/>
@@ -31342,7 +32436,7 @@
       </w:rPr>
     </w:lvl>
   </w:abstractNum>
-  <w:abstractNum w:abstractNumId="40">
+  <w:abstractNum w:abstractNumId="41">
     <w:nsid w:val="74314CD1"/>
     <w:multiLevelType w:val="multilevel"/>
     <w:tmpl w:val="0360BBF4"/>
@@ -31460,7 +32554,7 @@
       </w:rPr>
     </w:lvl>
   </w:abstractNum>
-  <w:abstractNum w:abstractNumId="41">
+  <w:abstractNum w:abstractNumId="42">
     <w:nsid w:val="7537114F"/>
     <w:multiLevelType w:val="hybridMultilevel"/>
     <w:tmpl w:val="DEC6F0CA"/>
@@ -31573,7 +32667,7 @@
       </w:rPr>
     </w:lvl>
   </w:abstractNum>
-  <w:abstractNum w:abstractNumId="42">
+  <w:abstractNum w:abstractNumId="43">
     <w:nsid w:val="78BD2A60"/>
     <w:multiLevelType w:val="hybridMultilevel"/>
     <w:tmpl w:val="B42ED1FC"/>
@@ -31662,7 +32756,7 @@
       </w:pPr>
     </w:lvl>
   </w:abstractNum>
-  <w:abstractNum w:abstractNumId="43">
+  <w:abstractNum w:abstractNumId="44">
     <w:nsid w:val="79B1607A"/>
     <w:multiLevelType w:val="hybridMultilevel"/>
     <w:tmpl w:val="247CFE7C"/>
@@ -31775,7 +32869,7 @@
       </w:rPr>
     </w:lvl>
   </w:abstractNum>
-  <w:abstractNum w:abstractNumId="44">
+  <w:abstractNum w:abstractNumId="45">
     <w:nsid w:val="7B745F64"/>
     <w:multiLevelType w:val="hybridMultilevel"/>
     <w:tmpl w:val="628AC376"/>
@@ -31864,7 +32958,7 @@
       </w:pPr>
     </w:lvl>
   </w:abstractNum>
-  <w:abstractNum w:abstractNumId="45">
+  <w:abstractNum w:abstractNumId="46">
     <w:nsid w:val="7CA2177B"/>
     <w:multiLevelType w:val="hybridMultilevel"/>
     <w:tmpl w:val="59847768"/>
@@ -31953,7 +33047,7 @@
       </w:pPr>
     </w:lvl>
   </w:abstractNum>
-  <w:abstractNum w:abstractNumId="46">
+  <w:abstractNum w:abstractNumId="47">
     <w:nsid w:val="7E194EA2"/>
     <w:multiLevelType w:val="hybridMultilevel"/>
     <w:tmpl w:val="E9C27388"/>
@@ -32066,7 +33160,7 @@
       </w:rPr>
     </w:lvl>
   </w:abstractNum>
-  <w:abstractNum w:abstractNumId="47">
+  <w:abstractNum w:abstractNumId="48">
     <w:nsid w:val="7FE71220"/>
     <w:multiLevelType w:val="hybridMultilevel"/>
     <w:tmpl w:val="F37A129E"/>
@@ -32186,22 +33280,22 @@
     <w:abstractNumId w:val="21"/>
   </w:num>
   <w:num w:numId="3">
-    <w:abstractNumId w:val="33"/>
+    <w:abstractNumId w:val="34"/>
   </w:num>
   <w:num w:numId="4">
     <w:abstractNumId w:val="0"/>
   </w:num>
   <w:num w:numId="5">
-    <w:abstractNumId w:val="38"/>
+    <w:abstractNumId w:val="39"/>
   </w:num>
   <w:num w:numId="6">
-    <w:abstractNumId w:val="37"/>
+    <w:abstractNumId w:val="38"/>
   </w:num>
   <w:num w:numId="7">
     <w:abstractNumId w:val="24"/>
   </w:num>
   <w:num w:numId="8">
-    <w:abstractNumId w:val="40"/>
+    <w:abstractNumId w:val="41"/>
   </w:num>
   <w:num w:numId="9">
     <w:abstractNumId w:val="7"/>
@@ -32210,7 +33304,7 @@
     <w:abstractNumId w:val="5"/>
   </w:num>
   <w:num w:numId="11">
-    <w:abstractNumId w:val="41"/>
+    <w:abstractNumId w:val="42"/>
   </w:num>
   <w:num w:numId="12">
     <w:abstractNumId w:val="8"/>
@@ -32219,7 +33313,7 @@
     <w:abstractNumId w:val="3"/>
   </w:num>
   <w:num w:numId="14">
-    <w:abstractNumId w:val="33"/>
+    <w:abstractNumId w:val="34"/>
     <w:lvlOverride w:ilvl="0">
       <w:startOverride w:val="1"/>
     </w:lvlOverride>
@@ -32243,10 +33337,10 @@
     <w:abstractNumId w:val="25"/>
   </w:num>
   <w:num w:numId="19">
-    <w:abstractNumId w:val="42"/>
+    <w:abstractNumId w:val="43"/>
   </w:num>
   <w:num w:numId="20">
-    <w:abstractNumId w:val="30"/>
+    <w:abstractNumId w:val="31"/>
   </w:num>
   <w:num w:numId="21">
     <w:abstractNumId w:val="4"/>
@@ -32270,34 +33364,34 @@
     <w:abstractNumId w:val="17"/>
   </w:num>
   <w:num w:numId="26">
-    <w:abstractNumId w:val="31"/>
+    <w:abstractNumId w:val="32"/>
   </w:num>
   <w:num w:numId="27">
-    <w:abstractNumId w:val="32"/>
+    <w:abstractNumId w:val="33"/>
   </w:num>
   <w:num w:numId="28">
-    <w:abstractNumId w:val="27"/>
+    <w:abstractNumId w:val="28"/>
   </w:num>
   <w:num w:numId="29">
     <w:abstractNumId w:val="18"/>
   </w:num>
   <w:num w:numId="30">
-    <w:abstractNumId w:val="29"/>
+    <w:abstractNumId w:val="30"/>
   </w:num>
   <w:num w:numId="31">
     <w:abstractNumId w:val="23"/>
   </w:num>
   <w:num w:numId="32">
-    <w:abstractNumId w:val="35"/>
+    <w:abstractNumId w:val="36"/>
   </w:num>
   <w:num w:numId="33">
-    <w:abstractNumId w:val="34"/>
+    <w:abstractNumId w:val="35"/>
   </w:num>
   <w:num w:numId="34">
     <w:abstractNumId w:val="20"/>
   </w:num>
   <w:num w:numId="35">
-    <w:abstractNumId w:val="45"/>
+    <w:abstractNumId w:val="46"/>
   </w:num>
   <w:num w:numId="36">
     <w:abstractNumId w:val="10"/>
@@ -32306,19 +33400,19 @@
     <w:abstractNumId w:val="19"/>
   </w:num>
   <w:num w:numId="38">
-    <w:abstractNumId w:val="36"/>
+    <w:abstractNumId w:val="37"/>
   </w:num>
   <w:num w:numId="39">
-    <w:abstractNumId w:val="44"/>
+    <w:abstractNumId w:val="45"/>
   </w:num>
   <w:num w:numId="40">
     <w:abstractNumId w:val="9"/>
   </w:num>
   <w:num w:numId="41">
-    <w:abstractNumId w:val="39"/>
+    <w:abstractNumId w:val="40"/>
   </w:num>
   <w:num w:numId="42">
-    <w:abstractNumId w:val="43"/>
+    <w:abstractNumId w:val="44"/>
   </w:num>
   <w:num w:numId="43">
     <w:abstractNumId w:val="14"/>
@@ -32327,22 +33421,25 @@
     <w:abstractNumId w:val="22"/>
   </w:num>
   <w:num w:numId="45">
-    <w:abstractNumId w:val="26"/>
+    <w:abstractNumId w:val="27"/>
   </w:num>
   <w:num w:numId="46">
-    <w:abstractNumId w:val="46"/>
+    <w:abstractNumId w:val="47"/>
   </w:num>
   <w:num w:numId="47">
     <w:abstractNumId w:val="15"/>
   </w:num>
   <w:num w:numId="48">
-    <w:abstractNumId w:val="28"/>
+    <w:abstractNumId w:val="29"/>
   </w:num>
   <w:num w:numId="49">
-    <w:abstractNumId w:val="47"/>
+    <w:abstractNumId w:val="48"/>
   </w:num>
   <w:num w:numId="50">
     <w:abstractNumId w:val="12"/>
+  </w:num>
+  <w:num w:numId="51">
+    <w:abstractNumId w:val="26"/>
   </w:num>
   <w:numIdMacAtCleanup w:val="50"/>
 </w:numbering>
@@ -35960,6 +37057,21 @@
 </file>
 
 <file path=customXml/item1.xml><?xml version="1.0" encoding="utf-8"?>
+<p:properties xmlns:p="http://schemas.microsoft.com/office/2006/metadata/properties" xmlns:xsi="http://www.w3.org/2001/XMLSchema-instance" xmlns:pc="http://schemas.microsoft.com/office/infopath/2007/PartnerControls">
+  <documentManagement/>
+</p:properties>
+</file>
+
+<file path=customXml/item2.xml><?xml version="1.0" encoding="utf-8"?>
+<?mso-contentType ?>
+<FormTemplates xmlns="http://schemas.microsoft.com/sharepoint/v3/contenttype/forms">
+  <Display>DocumentLibraryForm</Display>
+  <Edit>DocumentLibraryForm</Edit>
+  <New>DocumentLibraryForm</New>
+</FormTemplates>
+</file>
+
+<file path=customXml/item3.xml><?xml version="1.0" encoding="utf-8"?>
 <ct:contentTypeSchema xmlns:ct="http://schemas.microsoft.com/office/2006/metadata/contentType" xmlns:ma="http://schemas.microsoft.com/office/2006/metadata/properties/metaAttributes" ct:_="" ma:_="" ma:contentTypeName="Documento" ma:contentTypeID="0x01010086DB9387F65DBD47A8BEECC258E2426A" ma:contentTypeVersion="0" ma:contentTypeDescription="Crear nuevo documento." ma:contentTypeScope="" ma:versionID="bb48cb19da67c137d7264575f72f528f">
   <xsd:schema xmlns:xsd="http://www.w3.org/2001/XMLSchema" xmlns:xs="http://www.w3.org/2001/XMLSchema" xmlns:p="http://schemas.microsoft.com/office/2006/metadata/properties" targetNamespace="http://schemas.microsoft.com/office/2006/metadata/properties" ma:root="true" ma:fieldsID="ebba8a198e9bb40c3eeca6d0bd41257a">
     <xsd:element name="properties">
@@ -36073,26 +37185,28 @@
 </ct:contentTypeSchema>
 </file>
 
-<file path=customXml/item2.xml><?xml version="1.0" encoding="utf-8"?>
-<?mso-contentType ?>
-<FormTemplates xmlns="http://schemas.microsoft.com/sharepoint/v3/contenttype/forms">
-  <Display>DocumentLibraryForm</Display>
-  <Edit>DocumentLibraryForm</Edit>
-  <New>DocumentLibraryForm</New>
-</FormTemplates>
-</file>
-
-<file path=customXml/item3.xml><?xml version="1.0" encoding="utf-8"?>
-<p:properties xmlns:p="http://schemas.microsoft.com/office/2006/metadata/properties" xmlns:xsi="http://www.w3.org/2001/XMLSchema-instance" xmlns:pc="http://schemas.microsoft.com/office/infopath/2007/PartnerControls">
-  <documentManagement/>
-</p:properties>
-</file>
-
 <file path=customXml/item4.xml><?xml version="1.0" encoding="utf-8"?>
 <b:Sources xmlns:b="http://schemas.openxmlformats.org/officeDocument/2006/bibliography" xmlns="http://schemas.openxmlformats.org/officeDocument/2006/bibliography" SelectedStyle="\APA.XSL" StyleName="APA"/>
 </file>
 
 <file path=customXml/itemProps1.xml><?xml version="1.0" encoding="utf-8"?>
+<ds:datastoreItem xmlns:ds="http://schemas.openxmlformats.org/officeDocument/2006/customXml" ds:itemID="{93774DB0-3279-4650-903E-66522279AA8C}">
+  <ds:schemaRefs>
+    <ds:schemaRef ds:uri="http://schemas.microsoft.com/office/2006/metadata/properties"/>
+    <ds:schemaRef ds:uri="http://schemas.microsoft.com/office/infopath/2007/PartnerControls"/>
+  </ds:schemaRefs>
+</ds:datastoreItem>
+</file>
+
+<file path=customXml/itemProps2.xml><?xml version="1.0" encoding="utf-8"?>
+<ds:datastoreItem xmlns:ds="http://schemas.openxmlformats.org/officeDocument/2006/customXml" ds:itemID="{B0A73DB6-8C6D-4D21-AF0A-9261A3702DD4}">
+  <ds:schemaRefs>
+    <ds:schemaRef ds:uri="http://schemas.microsoft.com/sharepoint/v3/contenttype/forms"/>
+  </ds:schemaRefs>
+</ds:datastoreItem>
+</file>
+
+<file path=customXml/itemProps3.xml><?xml version="1.0" encoding="utf-8"?>
 <ds:datastoreItem xmlns:ds="http://schemas.openxmlformats.org/officeDocument/2006/customXml" ds:itemID="{D4EB94C3-869D-47FF-9F8B-34C0B20DCA07}">
   <ds:schemaRefs>
     <ds:schemaRef ds:uri="http://schemas.microsoft.com/office/2006/metadata/contentType"/>
@@ -36108,25 +37222,8 @@
 </ds:datastoreItem>
 </file>
 
-<file path=customXml/itemProps2.xml><?xml version="1.0" encoding="utf-8"?>
-<ds:datastoreItem xmlns:ds="http://schemas.openxmlformats.org/officeDocument/2006/customXml" ds:itemID="{B0A73DB6-8C6D-4D21-AF0A-9261A3702DD4}">
-  <ds:schemaRefs>
-    <ds:schemaRef ds:uri="http://schemas.microsoft.com/sharepoint/v3/contenttype/forms"/>
-  </ds:schemaRefs>
-</ds:datastoreItem>
-</file>
-
-<file path=customXml/itemProps3.xml><?xml version="1.0" encoding="utf-8"?>
-<ds:datastoreItem xmlns:ds="http://schemas.openxmlformats.org/officeDocument/2006/customXml" ds:itemID="{93774DB0-3279-4650-903E-66522279AA8C}">
-  <ds:schemaRefs>
-    <ds:schemaRef ds:uri="http://schemas.microsoft.com/office/2006/metadata/properties"/>
-    <ds:schemaRef ds:uri="http://schemas.microsoft.com/office/infopath/2007/PartnerControls"/>
-  </ds:schemaRefs>
-</ds:datastoreItem>
-</file>
-
 <file path=customXml/itemProps4.xml><?xml version="1.0" encoding="utf-8"?>
-<ds:datastoreItem xmlns:ds="http://schemas.openxmlformats.org/officeDocument/2006/customXml" ds:itemID="{D1F8DC06-09DB-453D-940A-513180F881EE}">
+<ds:datastoreItem xmlns:ds="http://schemas.openxmlformats.org/officeDocument/2006/customXml" ds:itemID="{A78BF4CB-6E38-4F2D-8502-FBB1758135F3}">
   <ds:schemaRefs>
     <ds:schemaRef ds:uri="http://schemas.openxmlformats.org/officeDocument/2006/bibliography"/>
   </ds:schemaRefs>

</xml_diff>

<commit_message>
Ajuste en Generales a solicitud del area funcional
</commit_message>
<xml_diff>
--- a/Documentos/Generales/DEF Nueva web_AFI Integracion Generales.docx
+++ b/Documentos/Generales/DEF Nueva web_AFI Integracion Generales.docx
@@ -2,15 +2,6 @@
 <file path=word/document.xml><?xml version="1.0" encoding="utf-8"?>
 <w:document xmlns:wpc="http://schemas.microsoft.com/office/word/2010/wordprocessingCanvas" xmlns:mc="http://schemas.openxmlformats.org/markup-compatibility/2006" xmlns:o="urn:schemas-microsoft-com:office:office" xmlns:r="http://schemas.openxmlformats.org/officeDocument/2006/relationships" xmlns:m="http://schemas.openxmlformats.org/officeDocument/2006/math" xmlns:v="urn:schemas-microsoft-com:vml" xmlns:wp14="http://schemas.microsoft.com/office/word/2010/wordprocessingDrawing" xmlns:wp="http://schemas.openxmlformats.org/drawingml/2006/wordprocessingDrawing" xmlns:w10="urn:schemas-microsoft-com:office:word" xmlns:w="http://schemas.openxmlformats.org/wordprocessingml/2006/main" xmlns:w14="http://schemas.microsoft.com/office/word/2010/wordml" xmlns:wpg="http://schemas.microsoft.com/office/word/2010/wordprocessingGroup" xmlns:wpi="http://schemas.microsoft.com/office/word/2010/wordprocessingInk" xmlns:wne="http://schemas.microsoft.com/office/word/2006/wordml" xmlns:wps="http://schemas.microsoft.com/office/word/2010/wordprocessingShape" mc:Ignorable="w14 wp14">
   <w:body>
-    <w:p>
-      <w:pPr>
-        <w:jc w:val="center"/>
-        <w:rPr>
-          <w:b/>
-          <w:sz w:val="48"/>
-        </w:rPr>
-      </w:pPr>
-    </w:p>
     <w:p>
       <w:pPr>
         <w:spacing w:line="240" w:lineRule="auto"/>
@@ -601,6 +592,7 @@
     </w:p>
     <w:p/>
     <w:p/>
+    <w:p/>
     <w:p>
       <w:pPr>
         <w:rPr>
@@ -626,18 +618,6 @@
         <w:lastRenderedPageBreak/>
         <w:t>Revisión y Cambios</w:t>
       </w:r>
-    </w:p>
-    <w:p>
-      <w:pPr>
-        <w:rPr>
-          <w:rFonts w:cstheme="minorHAnsi"/>
-          <w:b/>
-          <w:bCs/>
-          <w:color w:val="333333"/>
-          <w:sz w:val="28"/>
-          <w:szCs w:val="28"/>
-        </w:rPr>
-      </w:pPr>
     </w:p>
     <w:p>
       <w:pPr>
@@ -1578,6 +1558,226 @@
           </w:p>
         </w:tc>
       </w:tr>
+      <w:tr>
+        <w:tc>
+          <w:tcPr>
+            <w:tcW w:w="1106" w:type="dxa"/>
+            <w:tcBorders>
+              <w:top w:val="single" w:sz="8" w:space="0" w:color="999999"/>
+              <w:bottom w:val="single" w:sz="8" w:space="0" w:color="999999"/>
+            </w:tcBorders>
+          </w:tcPr>
+          <w:p>
+            <w:pPr>
+              <w:pStyle w:val="TableNormal1"/>
+              <w:rPr>
+                <w:rFonts w:asciiTheme="minorHAnsi" w:hAnsiTheme="minorHAnsi" w:cstheme="minorHAnsi"/>
+                <w:sz w:val="24"/>
+                <w:szCs w:val="24"/>
+              </w:rPr>
+            </w:pPr>
+            <w:r>
+              <w:rPr>
+                <w:rFonts w:asciiTheme="minorHAnsi" w:hAnsiTheme="minorHAnsi" w:cstheme="minorHAnsi"/>
+                <w:sz w:val="24"/>
+                <w:szCs w:val="24"/>
+              </w:rPr>
+              <w:t>20/12/17</w:t>
+            </w:r>
+          </w:p>
+        </w:tc>
+        <w:tc>
+          <w:tcPr>
+            <w:tcW w:w="1941" w:type="dxa"/>
+            <w:tcBorders>
+              <w:top w:val="single" w:sz="8" w:space="0" w:color="999999"/>
+              <w:bottom w:val="single" w:sz="8" w:space="0" w:color="999999"/>
+            </w:tcBorders>
+          </w:tcPr>
+          <w:p>
+            <w:pPr>
+              <w:pStyle w:val="TableNormal1"/>
+              <w:rPr>
+                <w:rFonts w:asciiTheme="minorHAnsi" w:hAnsiTheme="minorHAnsi" w:cstheme="minorHAnsi"/>
+                <w:sz w:val="24"/>
+                <w:szCs w:val="24"/>
+              </w:rPr>
+            </w:pPr>
+            <w:r>
+              <w:rPr>
+                <w:rFonts w:asciiTheme="minorHAnsi" w:hAnsiTheme="minorHAnsi" w:cstheme="minorHAnsi"/>
+                <w:sz w:val="24"/>
+                <w:szCs w:val="24"/>
+              </w:rPr>
+              <w:t>Magali Chumpitazi</w:t>
+            </w:r>
+          </w:p>
+        </w:tc>
+        <w:tc>
+          <w:tcPr>
+            <w:tcW w:w="875" w:type="dxa"/>
+            <w:tcBorders>
+              <w:top w:val="single" w:sz="8" w:space="0" w:color="999999"/>
+              <w:bottom w:val="single" w:sz="8" w:space="0" w:color="999999"/>
+            </w:tcBorders>
+          </w:tcPr>
+          <w:p>
+            <w:pPr>
+              <w:pStyle w:val="TableNormal1"/>
+              <w:rPr>
+                <w:rFonts w:asciiTheme="minorHAnsi" w:hAnsiTheme="minorHAnsi" w:cstheme="minorHAnsi"/>
+                <w:sz w:val="24"/>
+                <w:szCs w:val="24"/>
+              </w:rPr>
+            </w:pPr>
+            <w:r>
+              <w:rPr>
+                <w:rFonts w:asciiTheme="minorHAnsi" w:hAnsiTheme="minorHAnsi" w:cstheme="minorHAnsi"/>
+                <w:sz w:val="24"/>
+                <w:szCs w:val="24"/>
+              </w:rPr>
+              <w:t>1.5</w:t>
+            </w:r>
+          </w:p>
+        </w:tc>
+        <w:tc>
+          <w:tcPr>
+            <w:tcW w:w="4936" w:type="dxa"/>
+            <w:tcBorders>
+              <w:top w:val="single" w:sz="8" w:space="0" w:color="999999"/>
+              <w:bottom w:val="single" w:sz="8" w:space="0" w:color="999999"/>
+            </w:tcBorders>
+          </w:tcPr>
+          <w:p>
+            <w:pPr>
+              <w:pStyle w:val="TableNormal1"/>
+              <w:rPr>
+                <w:rFonts w:asciiTheme="minorHAnsi" w:hAnsiTheme="minorHAnsi" w:cstheme="minorHAnsi"/>
+                <w:sz w:val="24"/>
+                <w:szCs w:val="24"/>
+              </w:rPr>
+            </w:pPr>
+            <w:r>
+              <w:rPr>
+                <w:rFonts w:asciiTheme="minorHAnsi" w:hAnsiTheme="minorHAnsi" w:cstheme="minorHAnsi"/>
+                <w:sz w:val="24"/>
+                <w:szCs w:val="24"/>
+              </w:rPr>
+              <w:t>Se adiciona en el REQF009 – Almacenes la consulta de Almacenes por Cliente</w:t>
+            </w:r>
+          </w:p>
+        </w:tc>
+      </w:tr>
+      <w:tr>
+        <w:tc>
+          <w:tcPr>
+            <w:tcW w:w="1106" w:type="dxa"/>
+            <w:tcBorders>
+              <w:top w:val="single" w:sz="8" w:space="0" w:color="999999"/>
+              <w:bottom w:val="single" w:sz="8" w:space="0" w:color="999999"/>
+            </w:tcBorders>
+          </w:tcPr>
+          <w:p>
+            <w:pPr>
+              <w:pStyle w:val="TableNormal1"/>
+              <w:rPr>
+                <w:rFonts w:asciiTheme="minorHAnsi" w:hAnsiTheme="minorHAnsi" w:cstheme="minorHAnsi"/>
+                <w:sz w:val="24"/>
+                <w:szCs w:val="24"/>
+              </w:rPr>
+            </w:pPr>
+            <w:r>
+              <w:rPr>
+                <w:rFonts w:asciiTheme="minorHAnsi" w:hAnsiTheme="minorHAnsi" w:cstheme="minorHAnsi"/>
+                <w:sz w:val="24"/>
+                <w:szCs w:val="24"/>
+              </w:rPr>
+              <w:t>28/12/17</w:t>
+            </w:r>
+          </w:p>
+        </w:tc>
+        <w:tc>
+          <w:tcPr>
+            <w:tcW w:w="1941" w:type="dxa"/>
+            <w:tcBorders>
+              <w:top w:val="single" w:sz="8" w:space="0" w:color="999999"/>
+              <w:bottom w:val="single" w:sz="8" w:space="0" w:color="999999"/>
+            </w:tcBorders>
+          </w:tcPr>
+          <w:p>
+            <w:pPr>
+              <w:pStyle w:val="TableNormal1"/>
+              <w:rPr>
+                <w:rFonts w:asciiTheme="minorHAnsi" w:hAnsiTheme="minorHAnsi" w:cstheme="minorHAnsi"/>
+                <w:sz w:val="24"/>
+                <w:szCs w:val="24"/>
+              </w:rPr>
+            </w:pPr>
+            <w:r>
+              <w:rPr>
+                <w:rFonts w:asciiTheme="minorHAnsi" w:hAnsiTheme="minorHAnsi" w:cstheme="minorHAnsi"/>
+                <w:sz w:val="24"/>
+                <w:szCs w:val="24"/>
+              </w:rPr>
+              <w:t>Graciela Alca</w:t>
+            </w:r>
+          </w:p>
+        </w:tc>
+        <w:tc>
+          <w:tcPr>
+            <w:tcW w:w="875" w:type="dxa"/>
+            <w:tcBorders>
+              <w:top w:val="single" w:sz="8" w:space="0" w:color="999999"/>
+              <w:bottom w:val="single" w:sz="8" w:space="0" w:color="999999"/>
+            </w:tcBorders>
+          </w:tcPr>
+          <w:p>
+            <w:pPr>
+              <w:pStyle w:val="TableNormal1"/>
+              <w:rPr>
+                <w:rFonts w:asciiTheme="minorHAnsi" w:hAnsiTheme="minorHAnsi" w:cstheme="minorHAnsi"/>
+                <w:sz w:val="24"/>
+                <w:szCs w:val="24"/>
+              </w:rPr>
+            </w:pPr>
+            <w:r>
+              <w:rPr>
+                <w:rFonts w:asciiTheme="minorHAnsi" w:hAnsiTheme="minorHAnsi" w:cstheme="minorHAnsi"/>
+                <w:sz w:val="24"/>
+                <w:szCs w:val="24"/>
+              </w:rPr>
+              <w:t>1.6</w:t>
+            </w:r>
+          </w:p>
+        </w:tc>
+        <w:tc>
+          <w:tcPr>
+            <w:tcW w:w="4936" w:type="dxa"/>
+            <w:tcBorders>
+              <w:top w:val="single" w:sz="8" w:space="0" w:color="999999"/>
+              <w:bottom w:val="single" w:sz="8" w:space="0" w:color="999999"/>
+            </w:tcBorders>
+          </w:tcPr>
+          <w:p>
+            <w:pPr>
+              <w:pStyle w:val="TableNormal1"/>
+              <w:rPr>
+                <w:rFonts w:asciiTheme="minorHAnsi" w:hAnsiTheme="minorHAnsi" w:cstheme="minorHAnsi"/>
+                <w:sz w:val="24"/>
+                <w:szCs w:val="24"/>
+              </w:rPr>
+            </w:pPr>
+            <w:r>
+              <w:rPr>
+                <w:rFonts w:asciiTheme="minorHAnsi" w:hAnsiTheme="minorHAnsi" w:cstheme="minorHAnsi"/>
+                <w:sz w:val="24"/>
+                <w:szCs w:val="24"/>
+              </w:rPr>
+              <w:t>En el REQF009 – Almacenes por Cliente se retira el parámetro de ingreso código de Cliente (CCLNT)</w:t>
+            </w:r>
+          </w:p>
+        </w:tc>
+      </w:tr>
     </w:tbl>
     <w:p>
       <w:pPr>
@@ -1589,7 +1789,9 @@
           <w:szCs w:val="24"/>
         </w:rPr>
       </w:pPr>
-      <w:r>
+    </w:p>
+    <w:p>
+      <w:pPr>
         <w:rPr>
           <w:rFonts w:cstheme="minorHAnsi"/>
           <w:b/>
@@ -1597,6 +1799,49 @@
           <w:sz w:val="24"/>
           <w:szCs w:val="24"/>
         </w:rPr>
+      </w:pPr>
+    </w:p>
+    <w:p>
+      <w:pPr>
+        <w:rPr>
+          <w:rFonts w:cstheme="minorHAnsi"/>
+          <w:b/>
+          <w:color w:val="333333"/>
+          <w:sz w:val="24"/>
+          <w:szCs w:val="24"/>
+        </w:rPr>
+      </w:pPr>
+    </w:p>
+    <w:p>
+      <w:pPr>
+        <w:rPr>
+          <w:rFonts w:cstheme="minorHAnsi"/>
+          <w:b/>
+          <w:color w:val="333333"/>
+          <w:sz w:val="24"/>
+          <w:szCs w:val="24"/>
+        </w:rPr>
+      </w:pPr>
+    </w:p>
+    <w:p>
+      <w:pPr>
+        <w:rPr>
+          <w:rFonts w:cstheme="minorHAnsi"/>
+          <w:b/>
+          <w:color w:val="333333"/>
+          <w:sz w:val="24"/>
+          <w:szCs w:val="24"/>
+        </w:rPr>
+      </w:pPr>
+      <w:r>
+        <w:rPr>
+          <w:rFonts w:cstheme="minorHAnsi"/>
+          <w:b/>
+          <w:color w:val="333333"/>
+          <w:sz w:val="24"/>
+          <w:szCs w:val="24"/>
+        </w:rPr>
+        <w:lastRenderedPageBreak/>
         <w:t>Revisores</w:t>
       </w:r>
     </w:p>
@@ -2023,7 +2268,6 @@
           <w:docPartUnique/>
         </w:docPartObj>
       </w:sdtPr>
-      <w:sdtEndPr/>
       <w:sdtContent>
         <w:p>
           <w:pPr>
@@ -3579,7 +3823,21 @@
                 <w:rStyle w:val="Hipervnculo"/>
                 <w:noProof/>
               </w:rPr>
-              <w:t>REQFE009  – Listado Almacenes</w:t>
+              <w:t>REQFE009  – Listad</w:t>
+            </w:r>
+            <w:r>
+              <w:rPr>
+                <w:rStyle w:val="Hipervnculo"/>
+                <w:noProof/>
+              </w:rPr>
+              <w:t>o</w:t>
+            </w:r>
+            <w:r>
+              <w:rPr>
+                <w:rStyle w:val="Hipervnculo"/>
+                <w:noProof/>
+              </w:rPr>
+              <w:t xml:space="preserve"> Almacenes</w:t>
             </w:r>
             <w:r>
               <w:rPr>
@@ -5401,7 +5659,23 @@
                 <w:rFonts w:eastAsiaTheme="majorEastAsia" w:cstheme="majorBidi"/>
                 <w:noProof/>
               </w:rPr>
-              <w:t>REQFE009 – Listado Almacenes</w:t>
+              <w:t>REQFE009 – Listado Alm</w:t>
+            </w:r>
+            <w:r>
+              <w:rPr>
+                <w:rStyle w:val="Hipervnculo"/>
+                <w:rFonts w:eastAsiaTheme="majorEastAsia" w:cstheme="majorBidi"/>
+                <w:noProof/>
+              </w:rPr>
+              <w:t>a</w:t>
+            </w:r>
+            <w:r>
+              <w:rPr>
+                <w:rStyle w:val="Hipervnculo"/>
+                <w:rFonts w:eastAsiaTheme="majorEastAsia" w:cstheme="majorBidi"/>
+                <w:noProof/>
+              </w:rPr>
+              <w:t>cenes</w:t>
             </w:r>
             <w:r>
               <w:rPr>
@@ -17191,38 +17465,11 @@
     <w:p>
       <w:pPr>
         <w:pStyle w:val="Prrafodelista"/>
-        <w:numPr>
-          <w:ilvl w:val="0"/>
-          <w:numId w:val="44"/>
-        </w:numPr>
-        <w:spacing w:after="120"/>
-        <w:jc w:val="both"/>
-      </w:pPr>
-      <w:r>
-        <w:t>CCLNT</w:t>
-      </w:r>
-      <w:r>
-        <w:tab/>
-        <w:t xml:space="preserve"> </w:t>
-      </w:r>
-      <w:r>
-        <w:tab/>
-        <w:t>:</w:t>
-      </w:r>
-      <w:r>
-        <w:tab/>
-        <w:t>Código Cliente– Numérico (6,0)</w:t>
-      </w:r>
-    </w:p>
-    <w:p>
-      <w:pPr>
-        <w:pStyle w:val="Prrafodelista"/>
         <w:spacing w:after="120"/>
         <w:ind w:left="1560" w:hanging="284"/>
         <w:jc w:val="both"/>
       </w:pPr>
       <w:r>
-        <w:lastRenderedPageBreak/>
         <w:t>2.  Se deberá extraer  la información de:</w:t>
       </w:r>
     </w:p>
@@ -17241,6 +17488,7 @@
         <w:jc w:val="both"/>
       </w:pPr>
       <w:r>
+        <w:lastRenderedPageBreak/>
         <w:t xml:space="preserve">Librería </w:t>
       </w:r>
       <w:r>
@@ -17328,8 +17576,6 @@
       <w:r>
         <w:t xml:space="preserve">) </w:t>
       </w:r>
-      <w:bookmarkStart w:id="1427" w:name="_GoBack"/>
-      <w:bookmarkEnd w:id="1427"/>
       <w:r>
         <w:t xml:space="preserve">de la tabla de almacenes por cliente (ZZWM16) con los siguientes campos: </w:t>
       </w:r>
@@ -17425,7 +17671,7 @@
           <w:szCs w:val="26"/>
         </w:rPr>
       </w:pPr>
-      <w:bookmarkStart w:id="1428" w:name="_Toc499670080"/>
+      <w:bookmarkStart w:id="1427" w:name="_Toc499670080"/>
       <w:r>
         <w:rPr>
           <w:rFonts w:asciiTheme="minorHAnsi" w:hAnsiTheme="minorHAnsi" w:cstheme="minorBidi"/>
@@ -17453,7 +17699,7 @@
         </w:rPr>
         <w:t>Moneda</w:t>
       </w:r>
-      <w:bookmarkEnd w:id="1428"/>
+      <w:bookmarkEnd w:id="1427"/>
     </w:p>
     <w:p>
       <w:pPr>
@@ -17636,7 +17882,7 @@
           <w:szCs w:val="26"/>
         </w:rPr>
       </w:pPr>
-      <w:bookmarkStart w:id="1429" w:name="_Toc499670081"/>
+      <w:bookmarkStart w:id="1428" w:name="_Toc499670081"/>
       <w:r>
         <w:rPr>
           <w:rFonts w:asciiTheme="minorHAnsi" w:hAnsiTheme="minorHAnsi" w:cstheme="minorBidi"/>
@@ -17646,7 +17892,7 @@
         </w:rPr>
         <w:t>REQFE011 – Listado Régimen</w:t>
       </w:r>
-      <w:bookmarkEnd w:id="1429"/>
+      <w:bookmarkEnd w:id="1428"/>
     </w:p>
     <w:p>
       <w:pPr>
@@ -17820,7 +18066,7 @@
           <w:szCs w:val="26"/>
         </w:rPr>
       </w:pPr>
-      <w:bookmarkStart w:id="1430" w:name="_Toc499670082"/>
+      <w:bookmarkStart w:id="1429" w:name="_Toc499670082"/>
       <w:r>
         <w:rPr>
           <w:rFonts w:asciiTheme="minorHAnsi" w:hAnsiTheme="minorHAnsi" w:cstheme="minorBidi"/>
@@ -17839,7 +18085,7 @@
         </w:rPr>
         <w:t>s</w:t>
       </w:r>
-      <w:bookmarkEnd w:id="1430"/>
+      <w:bookmarkEnd w:id="1429"/>
     </w:p>
     <w:p>
       <w:pPr>
@@ -18063,7 +18309,6 @@
         <w:jc w:val="both"/>
       </w:pPr>
       <w:r>
-        <w:lastRenderedPageBreak/>
         <w:t xml:space="preserve">d.  </w:t>
       </w:r>
       <w:r>
@@ -18104,7 +18349,7 @@
           <w:szCs w:val="26"/>
         </w:rPr>
       </w:pPr>
-      <w:bookmarkStart w:id="1431" w:name="_Toc499670083"/>
+      <w:bookmarkStart w:id="1430" w:name="_Toc499670083"/>
       <w:r>
         <w:rPr>
           <w:rFonts w:asciiTheme="minorHAnsi" w:hAnsiTheme="minorHAnsi" w:cstheme="minorBidi"/>
@@ -18112,9 +18357,10 @@
           <w:sz w:val="24"/>
           <w:szCs w:val="26"/>
         </w:rPr>
+        <w:lastRenderedPageBreak/>
         <w:t>REQFE013 – Listado Compañías de seguro</w:t>
       </w:r>
-      <w:bookmarkEnd w:id="1431"/>
+      <w:bookmarkEnd w:id="1430"/>
       <w:r>
         <w:rPr>
           <w:rFonts w:asciiTheme="minorHAnsi" w:hAnsiTheme="minorHAnsi" w:cstheme="minorBidi"/>
@@ -18320,7 +18566,7 @@
           <w:szCs w:val="26"/>
         </w:rPr>
       </w:pPr>
-      <w:bookmarkStart w:id="1432" w:name="_Toc499670084"/>
+      <w:bookmarkStart w:id="1431" w:name="_Toc499670084"/>
       <w:r>
         <w:rPr>
           <w:rFonts w:asciiTheme="minorHAnsi" w:hAnsiTheme="minorHAnsi" w:cstheme="minorBidi"/>
@@ -18340,7 +18586,7 @@
         </w:rPr>
         <w:t>Ubigeos</w:t>
       </w:r>
-      <w:bookmarkEnd w:id="1432"/>
+      <w:bookmarkEnd w:id="1431"/>
       <w:proofErr w:type="spellEnd"/>
     </w:p>
     <w:p>
@@ -18555,7 +18801,7 @@
           <w:szCs w:val="26"/>
         </w:rPr>
       </w:pPr>
-      <w:bookmarkStart w:id="1433" w:name="_Toc499670085"/>
+      <w:bookmarkStart w:id="1432" w:name="_Toc499670085"/>
       <w:r>
         <w:rPr>
           <w:rFonts w:asciiTheme="minorHAnsi" w:hAnsiTheme="minorHAnsi" w:cstheme="minorBidi"/>
@@ -18583,7 +18829,7 @@
         </w:rPr>
         <w:t xml:space="preserve"> Familias</w:t>
       </w:r>
-      <w:bookmarkEnd w:id="1433"/>
+      <w:bookmarkEnd w:id="1432"/>
       <w:r>
         <w:rPr>
           <w:rFonts w:asciiTheme="minorHAnsi" w:hAnsiTheme="minorHAnsi" w:cstheme="minorBidi"/>
@@ -18908,7 +19154,7 @@
           <w:szCs w:val="26"/>
         </w:rPr>
       </w:pPr>
-      <w:bookmarkStart w:id="1434" w:name="_Toc499670086"/>
+      <w:bookmarkStart w:id="1433" w:name="_Toc499670086"/>
       <w:r>
         <w:rPr>
           <w:rFonts w:asciiTheme="minorHAnsi" w:hAnsiTheme="minorHAnsi" w:cstheme="minorBidi"/>
@@ -18918,7 +19164,7 @@
         </w:rPr>
         <w:t>REQFE016  – Listado Productos</w:t>
       </w:r>
-      <w:bookmarkEnd w:id="1434"/>
+      <w:bookmarkEnd w:id="1433"/>
     </w:p>
     <w:p>
       <w:pPr>
@@ -19081,7 +19327,6 @@
         <w:jc w:val="both"/>
       </w:pPr>
       <w:r>
-        <w:lastRenderedPageBreak/>
         <w:t>CFMLPR</w:t>
       </w:r>
       <w:r>
@@ -19101,6 +19346,7 @@
         <w:jc w:val="both"/>
       </w:pPr>
       <w:r>
+        <w:lastRenderedPageBreak/>
         <w:t>b.  CDPRDC</w:t>
       </w:r>
       <w:r>
@@ -19220,7 +19466,7 @@
           <w:szCs w:val="26"/>
         </w:rPr>
       </w:pPr>
-      <w:bookmarkStart w:id="1435" w:name="_Toc499670087"/>
+      <w:bookmarkStart w:id="1434" w:name="_Toc499670087"/>
       <w:r>
         <w:rPr>
           <w:rFonts w:asciiTheme="minorHAnsi" w:hAnsiTheme="minorHAnsi" w:cstheme="minorBidi"/>
@@ -19230,7 +19476,7 @@
         </w:rPr>
         <w:t>REQFE017  – Listado Unidades de medida</w:t>
       </w:r>
-      <w:bookmarkEnd w:id="1435"/>
+      <w:bookmarkEnd w:id="1434"/>
     </w:p>
     <w:p>
       <w:pPr>
@@ -19507,7 +19753,7 @@
           <w:rFonts w:eastAsiaTheme="majorEastAsia"/>
         </w:rPr>
       </w:pPr>
-      <w:bookmarkStart w:id="1436" w:name="_Toc499670088"/>
+      <w:bookmarkStart w:id="1435" w:name="_Toc499670088"/>
       <w:r>
         <w:rPr>
           <w:rFonts w:eastAsiaTheme="majorEastAsia"/>
@@ -19526,7 +19772,7 @@
         </w:rPr>
         <w:t>Funcionales</w:t>
       </w:r>
-      <w:bookmarkEnd w:id="1436"/>
+      <w:bookmarkEnd w:id="1435"/>
     </w:p>
     <w:p>
       <w:pPr>
@@ -19551,8 +19797,8 @@
           <w:szCs w:val="26"/>
         </w:rPr>
       </w:pPr>
-      <w:bookmarkStart w:id="1437" w:name="_Toc498424177"/>
-      <w:bookmarkStart w:id="1438" w:name="_Toc499670089"/>
+      <w:bookmarkStart w:id="1436" w:name="_Toc498424177"/>
+      <w:bookmarkStart w:id="1437" w:name="_Toc499670089"/>
       <w:r>
         <w:rPr>
           <w:rFonts w:asciiTheme="minorHAnsi" w:hAnsiTheme="minorHAnsi" w:cstheme="minorBidi"/>
@@ -19562,8 +19808,8 @@
         </w:rPr>
         <w:t>REQNF001 –  Registro LOG</w:t>
       </w:r>
+      <w:bookmarkEnd w:id="1436"/>
       <w:bookmarkEnd w:id="1437"/>
-      <w:bookmarkEnd w:id="1438"/>
       <w:r>
         <w:rPr>
           <w:rFonts w:asciiTheme="minorHAnsi" w:hAnsiTheme="minorHAnsi" w:cstheme="minorBidi"/>
@@ -19912,7 +20158,7 @@
           <w:szCs w:val="26"/>
         </w:rPr>
       </w:pPr>
-      <w:bookmarkStart w:id="1439" w:name="_Toc499670090"/>
+      <w:bookmarkStart w:id="1438" w:name="_Toc499670090"/>
       <w:r>
         <w:rPr>
           <w:rFonts w:asciiTheme="minorHAnsi" w:hAnsiTheme="minorHAnsi" w:cstheme="minorBidi"/>
@@ -19922,7 +20168,7 @@
         </w:rPr>
         <w:t>REQNF001 –  Resultados</w:t>
       </w:r>
-      <w:bookmarkEnd w:id="1439"/>
+      <w:bookmarkEnd w:id="1438"/>
     </w:p>
     <w:p>
       <w:pPr>
@@ -20122,19 +20368,19 @@
         </w:numPr>
         <w:ind w:left="426" w:hanging="284"/>
       </w:pPr>
-      <w:bookmarkStart w:id="1440" w:name="_Toc499670091"/>
-      <w:bookmarkStart w:id="1441" w:name="_Toc364177726"/>
-      <w:bookmarkStart w:id="1442" w:name="_Toc461195653"/>
+      <w:bookmarkStart w:id="1439" w:name="_Toc499670091"/>
+      <w:bookmarkStart w:id="1440" w:name="_Toc364177726"/>
+      <w:bookmarkStart w:id="1441" w:name="_Toc461195653"/>
       <w:r>
         <w:lastRenderedPageBreak/>
         <w:t>Procedimientos Almacenados</w:t>
       </w:r>
+      <w:bookmarkEnd w:id="1439"/>
+      <w:r>
+        <w:t xml:space="preserve"> </w:t>
+      </w:r>
       <w:bookmarkEnd w:id="1440"/>
-      <w:r>
-        <w:t xml:space="preserve"> </w:t>
-      </w:r>
       <w:bookmarkEnd w:id="1441"/>
-      <w:bookmarkEnd w:id="1442"/>
       <w:r>
         <w:t xml:space="preserve"> </w:t>
       </w:r>
@@ -20159,88 +20405,89 @@
           <w:szCs w:val="28"/>
         </w:rPr>
       </w:pPr>
-      <w:bookmarkStart w:id="1443" w:name="_Toc419977799"/>
-      <w:bookmarkStart w:id="1444" w:name="_Toc420076276"/>
-      <w:bookmarkStart w:id="1445" w:name="_Toc420336306"/>
-      <w:bookmarkStart w:id="1446" w:name="_Toc434850455"/>
-      <w:bookmarkStart w:id="1447" w:name="_Toc435110945"/>
-      <w:bookmarkStart w:id="1448" w:name="_Toc435518572"/>
-      <w:bookmarkStart w:id="1449" w:name="_Toc435518805"/>
-      <w:bookmarkStart w:id="1450" w:name="_Toc436659525"/>
-      <w:bookmarkStart w:id="1451" w:name="_Toc436915520"/>
-      <w:bookmarkStart w:id="1452" w:name="_Toc436915577"/>
-      <w:bookmarkStart w:id="1453" w:name="_Toc437598081"/>
-      <w:bookmarkStart w:id="1454" w:name="_Toc445731696"/>
-      <w:bookmarkStart w:id="1455" w:name="_Toc448477062"/>
-      <w:bookmarkStart w:id="1456" w:name="_Toc448477127"/>
-      <w:bookmarkStart w:id="1457" w:name="_Toc452373895"/>
-      <w:bookmarkStart w:id="1458" w:name="_Toc452469954"/>
-      <w:bookmarkStart w:id="1459" w:name="_Toc452470012"/>
-      <w:bookmarkStart w:id="1460" w:name="_Toc452740221"/>
-      <w:bookmarkStart w:id="1461" w:name="_Toc452974094"/>
-      <w:bookmarkStart w:id="1462" w:name="_Toc452976482"/>
-      <w:bookmarkStart w:id="1463" w:name="_Toc452976568"/>
-      <w:bookmarkStart w:id="1464" w:name="_Toc452976637"/>
-      <w:bookmarkStart w:id="1465" w:name="_Toc454185168"/>
-      <w:bookmarkStart w:id="1466" w:name="_Toc454188363"/>
-      <w:bookmarkStart w:id="1467" w:name="_Toc454211180"/>
-      <w:bookmarkStart w:id="1468" w:name="_Toc454211237"/>
-      <w:bookmarkStart w:id="1469" w:name="_Toc454381323"/>
-      <w:bookmarkStart w:id="1470" w:name="_Toc454382025"/>
-      <w:bookmarkStart w:id="1471" w:name="_Toc455070730"/>
-      <w:bookmarkStart w:id="1472" w:name="_Toc455070782"/>
-      <w:bookmarkStart w:id="1473" w:name="_Toc455074848"/>
-      <w:bookmarkStart w:id="1474" w:name="_Toc460256628"/>
-      <w:bookmarkStart w:id="1475" w:name="_Toc460256678"/>
-      <w:bookmarkStart w:id="1476" w:name="_Toc460256728"/>
-      <w:bookmarkStart w:id="1477" w:name="_Toc460401414"/>
-      <w:bookmarkStart w:id="1478" w:name="_Toc460405500"/>
-      <w:bookmarkStart w:id="1479" w:name="_Toc460406316"/>
-      <w:bookmarkStart w:id="1480" w:name="_Toc460406680"/>
-      <w:bookmarkStart w:id="1481" w:name="_Toc460406873"/>
-      <w:bookmarkStart w:id="1482" w:name="_Toc460406923"/>
-      <w:bookmarkStart w:id="1483" w:name="_Toc461194549"/>
-      <w:bookmarkStart w:id="1484" w:name="_Toc461195654"/>
-      <w:bookmarkStart w:id="1485" w:name="_Toc497460895"/>
-      <w:bookmarkStart w:id="1486" w:name="_Toc497500844"/>
-      <w:bookmarkStart w:id="1487" w:name="_Toc497747778"/>
-      <w:bookmarkStart w:id="1488" w:name="_Toc497807292"/>
-      <w:bookmarkStart w:id="1489" w:name="_Toc497834853"/>
-      <w:bookmarkStart w:id="1490" w:name="_Toc497834900"/>
-      <w:bookmarkStart w:id="1491" w:name="_Toc497834947"/>
-      <w:bookmarkStart w:id="1492" w:name="_Toc497835000"/>
-      <w:bookmarkStart w:id="1493" w:name="_Toc497835053"/>
-      <w:bookmarkStart w:id="1494" w:name="_Toc497835100"/>
-      <w:bookmarkStart w:id="1495" w:name="_Toc497835323"/>
-      <w:bookmarkStart w:id="1496" w:name="_Toc497835390"/>
-      <w:bookmarkStart w:id="1497" w:name="_Toc497911550"/>
-      <w:bookmarkStart w:id="1498" w:name="_Toc497978505"/>
-      <w:bookmarkStart w:id="1499" w:name="_Toc498000416"/>
-      <w:bookmarkStart w:id="1500" w:name="_Toc498000470"/>
-      <w:bookmarkStart w:id="1501" w:name="_Toc498003345"/>
-      <w:bookmarkStart w:id="1502" w:name="_Toc498003399"/>
-      <w:bookmarkStart w:id="1503" w:name="_Toc498005099"/>
-      <w:bookmarkStart w:id="1504" w:name="_Toc498436799"/>
-      <w:bookmarkStart w:id="1505" w:name="_Toc498436836"/>
-      <w:bookmarkStart w:id="1506" w:name="_Toc498436874"/>
-      <w:bookmarkStart w:id="1507" w:name="_Toc498439154"/>
-      <w:bookmarkStart w:id="1508" w:name="_Toc498439596"/>
-      <w:bookmarkStart w:id="1509" w:name="_Toc498520739"/>
-      <w:bookmarkStart w:id="1510" w:name="_Toc498521114"/>
-      <w:bookmarkStart w:id="1511" w:name="_Toc499303528"/>
-      <w:bookmarkStart w:id="1512" w:name="_Toc499650281"/>
-      <w:bookmarkStart w:id="1513" w:name="_Toc499667489"/>
-      <w:bookmarkStart w:id="1514" w:name="_Toc499667546"/>
-      <w:bookmarkStart w:id="1515" w:name="_Toc499669374"/>
-      <w:bookmarkStart w:id="1516" w:name="_Toc499669476"/>
-      <w:bookmarkStart w:id="1517" w:name="_Toc499669550"/>
-      <w:bookmarkStart w:id="1518" w:name="_Toc499669624"/>
-      <w:bookmarkStart w:id="1519" w:name="_Toc499669792"/>
-      <w:bookmarkStart w:id="1520" w:name="_Toc499669868"/>
-      <w:bookmarkStart w:id="1521" w:name="_Toc499669944"/>
-      <w:bookmarkStart w:id="1522" w:name="_Toc499670018"/>
-      <w:bookmarkStart w:id="1523" w:name="_Toc499670092"/>
-      <w:bookmarkStart w:id="1524" w:name="_Toc364177727"/>
+      <w:bookmarkStart w:id="1442" w:name="_Toc419977799"/>
+      <w:bookmarkStart w:id="1443" w:name="_Toc420076276"/>
+      <w:bookmarkStart w:id="1444" w:name="_Toc420336306"/>
+      <w:bookmarkStart w:id="1445" w:name="_Toc434850455"/>
+      <w:bookmarkStart w:id="1446" w:name="_Toc435110945"/>
+      <w:bookmarkStart w:id="1447" w:name="_Toc435518572"/>
+      <w:bookmarkStart w:id="1448" w:name="_Toc435518805"/>
+      <w:bookmarkStart w:id="1449" w:name="_Toc436659525"/>
+      <w:bookmarkStart w:id="1450" w:name="_Toc436915520"/>
+      <w:bookmarkStart w:id="1451" w:name="_Toc436915577"/>
+      <w:bookmarkStart w:id="1452" w:name="_Toc437598081"/>
+      <w:bookmarkStart w:id="1453" w:name="_Toc445731696"/>
+      <w:bookmarkStart w:id="1454" w:name="_Toc448477062"/>
+      <w:bookmarkStart w:id="1455" w:name="_Toc448477127"/>
+      <w:bookmarkStart w:id="1456" w:name="_Toc452373895"/>
+      <w:bookmarkStart w:id="1457" w:name="_Toc452469954"/>
+      <w:bookmarkStart w:id="1458" w:name="_Toc452470012"/>
+      <w:bookmarkStart w:id="1459" w:name="_Toc452740221"/>
+      <w:bookmarkStart w:id="1460" w:name="_Toc452974094"/>
+      <w:bookmarkStart w:id="1461" w:name="_Toc452976482"/>
+      <w:bookmarkStart w:id="1462" w:name="_Toc452976568"/>
+      <w:bookmarkStart w:id="1463" w:name="_Toc452976637"/>
+      <w:bookmarkStart w:id="1464" w:name="_Toc454185168"/>
+      <w:bookmarkStart w:id="1465" w:name="_Toc454188363"/>
+      <w:bookmarkStart w:id="1466" w:name="_Toc454211180"/>
+      <w:bookmarkStart w:id="1467" w:name="_Toc454211237"/>
+      <w:bookmarkStart w:id="1468" w:name="_Toc454381323"/>
+      <w:bookmarkStart w:id="1469" w:name="_Toc454382025"/>
+      <w:bookmarkStart w:id="1470" w:name="_Toc455070730"/>
+      <w:bookmarkStart w:id="1471" w:name="_Toc455070782"/>
+      <w:bookmarkStart w:id="1472" w:name="_Toc455074848"/>
+      <w:bookmarkStart w:id="1473" w:name="_Toc460256628"/>
+      <w:bookmarkStart w:id="1474" w:name="_Toc460256678"/>
+      <w:bookmarkStart w:id="1475" w:name="_Toc460256728"/>
+      <w:bookmarkStart w:id="1476" w:name="_Toc460401414"/>
+      <w:bookmarkStart w:id="1477" w:name="_Toc460405500"/>
+      <w:bookmarkStart w:id="1478" w:name="_Toc460406316"/>
+      <w:bookmarkStart w:id="1479" w:name="_Toc460406680"/>
+      <w:bookmarkStart w:id="1480" w:name="_Toc460406873"/>
+      <w:bookmarkStart w:id="1481" w:name="_Toc460406923"/>
+      <w:bookmarkStart w:id="1482" w:name="_Toc461194549"/>
+      <w:bookmarkStart w:id="1483" w:name="_Toc461195654"/>
+      <w:bookmarkStart w:id="1484" w:name="_Toc497460895"/>
+      <w:bookmarkStart w:id="1485" w:name="_Toc497500844"/>
+      <w:bookmarkStart w:id="1486" w:name="_Toc497747778"/>
+      <w:bookmarkStart w:id="1487" w:name="_Toc497807292"/>
+      <w:bookmarkStart w:id="1488" w:name="_Toc497834853"/>
+      <w:bookmarkStart w:id="1489" w:name="_Toc497834900"/>
+      <w:bookmarkStart w:id="1490" w:name="_Toc497834947"/>
+      <w:bookmarkStart w:id="1491" w:name="_Toc497835000"/>
+      <w:bookmarkStart w:id="1492" w:name="_Toc497835053"/>
+      <w:bookmarkStart w:id="1493" w:name="_Toc497835100"/>
+      <w:bookmarkStart w:id="1494" w:name="_Toc497835323"/>
+      <w:bookmarkStart w:id="1495" w:name="_Toc497835390"/>
+      <w:bookmarkStart w:id="1496" w:name="_Toc497911550"/>
+      <w:bookmarkStart w:id="1497" w:name="_Toc497978505"/>
+      <w:bookmarkStart w:id="1498" w:name="_Toc498000416"/>
+      <w:bookmarkStart w:id="1499" w:name="_Toc498000470"/>
+      <w:bookmarkStart w:id="1500" w:name="_Toc498003345"/>
+      <w:bookmarkStart w:id="1501" w:name="_Toc498003399"/>
+      <w:bookmarkStart w:id="1502" w:name="_Toc498005099"/>
+      <w:bookmarkStart w:id="1503" w:name="_Toc498436799"/>
+      <w:bookmarkStart w:id="1504" w:name="_Toc498436836"/>
+      <w:bookmarkStart w:id="1505" w:name="_Toc498436874"/>
+      <w:bookmarkStart w:id="1506" w:name="_Toc498439154"/>
+      <w:bookmarkStart w:id="1507" w:name="_Toc498439596"/>
+      <w:bookmarkStart w:id="1508" w:name="_Toc498520739"/>
+      <w:bookmarkStart w:id="1509" w:name="_Toc498521114"/>
+      <w:bookmarkStart w:id="1510" w:name="_Toc499303528"/>
+      <w:bookmarkStart w:id="1511" w:name="_Toc499650281"/>
+      <w:bookmarkStart w:id="1512" w:name="_Toc499667489"/>
+      <w:bookmarkStart w:id="1513" w:name="_Toc499667546"/>
+      <w:bookmarkStart w:id="1514" w:name="_Toc499669374"/>
+      <w:bookmarkStart w:id="1515" w:name="_Toc499669476"/>
+      <w:bookmarkStart w:id="1516" w:name="_Toc499669550"/>
+      <w:bookmarkStart w:id="1517" w:name="_Toc499669624"/>
+      <w:bookmarkStart w:id="1518" w:name="_Toc499669792"/>
+      <w:bookmarkStart w:id="1519" w:name="_Toc499669868"/>
+      <w:bookmarkStart w:id="1520" w:name="_Toc499669944"/>
+      <w:bookmarkStart w:id="1521" w:name="_Toc499670018"/>
+      <w:bookmarkStart w:id="1522" w:name="_Toc499670092"/>
+      <w:bookmarkStart w:id="1523" w:name="_Toc364177727"/>
+      <w:bookmarkEnd w:id="1442"/>
       <w:bookmarkEnd w:id="1443"/>
       <w:bookmarkEnd w:id="1444"/>
       <w:bookmarkEnd w:id="1445"/>
@@ -20321,7 +20568,6 @@
       <w:bookmarkEnd w:id="1520"/>
       <w:bookmarkEnd w:id="1521"/>
       <w:bookmarkEnd w:id="1522"/>
-      <w:bookmarkEnd w:id="1523"/>
     </w:p>
     <w:p>
       <w:pPr>
@@ -20343,87 +20589,88 @@
           <w:szCs w:val="28"/>
         </w:rPr>
       </w:pPr>
-      <w:bookmarkStart w:id="1525" w:name="_Toc419977800"/>
-      <w:bookmarkStart w:id="1526" w:name="_Toc420076277"/>
-      <w:bookmarkStart w:id="1527" w:name="_Toc420336307"/>
-      <w:bookmarkStart w:id="1528" w:name="_Toc434850456"/>
-      <w:bookmarkStart w:id="1529" w:name="_Toc435110946"/>
-      <w:bookmarkStart w:id="1530" w:name="_Toc435518573"/>
-      <w:bookmarkStart w:id="1531" w:name="_Toc435518806"/>
-      <w:bookmarkStart w:id="1532" w:name="_Toc436659526"/>
-      <w:bookmarkStart w:id="1533" w:name="_Toc436915521"/>
-      <w:bookmarkStart w:id="1534" w:name="_Toc436915578"/>
-      <w:bookmarkStart w:id="1535" w:name="_Toc437598082"/>
-      <w:bookmarkStart w:id="1536" w:name="_Toc445731697"/>
-      <w:bookmarkStart w:id="1537" w:name="_Toc448477063"/>
-      <w:bookmarkStart w:id="1538" w:name="_Toc448477128"/>
-      <w:bookmarkStart w:id="1539" w:name="_Toc452373896"/>
-      <w:bookmarkStart w:id="1540" w:name="_Toc452469955"/>
-      <w:bookmarkStart w:id="1541" w:name="_Toc452470013"/>
-      <w:bookmarkStart w:id="1542" w:name="_Toc452740222"/>
-      <w:bookmarkStart w:id="1543" w:name="_Toc452974095"/>
-      <w:bookmarkStart w:id="1544" w:name="_Toc452976483"/>
-      <w:bookmarkStart w:id="1545" w:name="_Toc452976569"/>
-      <w:bookmarkStart w:id="1546" w:name="_Toc452976638"/>
-      <w:bookmarkStart w:id="1547" w:name="_Toc454185169"/>
-      <w:bookmarkStart w:id="1548" w:name="_Toc454188364"/>
-      <w:bookmarkStart w:id="1549" w:name="_Toc454211181"/>
-      <w:bookmarkStart w:id="1550" w:name="_Toc454211238"/>
-      <w:bookmarkStart w:id="1551" w:name="_Toc454381324"/>
-      <w:bookmarkStart w:id="1552" w:name="_Toc454382026"/>
-      <w:bookmarkStart w:id="1553" w:name="_Toc455070731"/>
-      <w:bookmarkStart w:id="1554" w:name="_Toc455070783"/>
-      <w:bookmarkStart w:id="1555" w:name="_Toc455074849"/>
-      <w:bookmarkStart w:id="1556" w:name="_Toc460256629"/>
-      <w:bookmarkStart w:id="1557" w:name="_Toc460256679"/>
-      <w:bookmarkStart w:id="1558" w:name="_Toc460256729"/>
-      <w:bookmarkStart w:id="1559" w:name="_Toc460401415"/>
-      <w:bookmarkStart w:id="1560" w:name="_Toc460405501"/>
-      <w:bookmarkStart w:id="1561" w:name="_Toc460406317"/>
-      <w:bookmarkStart w:id="1562" w:name="_Toc460406681"/>
-      <w:bookmarkStart w:id="1563" w:name="_Toc460406874"/>
-      <w:bookmarkStart w:id="1564" w:name="_Toc460406924"/>
-      <w:bookmarkStart w:id="1565" w:name="_Toc461194550"/>
-      <w:bookmarkStart w:id="1566" w:name="_Toc461195655"/>
-      <w:bookmarkStart w:id="1567" w:name="_Toc497460896"/>
-      <w:bookmarkStart w:id="1568" w:name="_Toc497500845"/>
-      <w:bookmarkStart w:id="1569" w:name="_Toc497747779"/>
-      <w:bookmarkStart w:id="1570" w:name="_Toc497807293"/>
-      <w:bookmarkStart w:id="1571" w:name="_Toc497834854"/>
-      <w:bookmarkStart w:id="1572" w:name="_Toc497834901"/>
-      <w:bookmarkStart w:id="1573" w:name="_Toc497834948"/>
-      <w:bookmarkStart w:id="1574" w:name="_Toc497835001"/>
-      <w:bookmarkStart w:id="1575" w:name="_Toc497835054"/>
-      <w:bookmarkStart w:id="1576" w:name="_Toc497835101"/>
-      <w:bookmarkStart w:id="1577" w:name="_Toc497835324"/>
-      <w:bookmarkStart w:id="1578" w:name="_Toc497835391"/>
-      <w:bookmarkStart w:id="1579" w:name="_Toc497911551"/>
-      <w:bookmarkStart w:id="1580" w:name="_Toc497978506"/>
-      <w:bookmarkStart w:id="1581" w:name="_Toc498000417"/>
-      <w:bookmarkStart w:id="1582" w:name="_Toc498000471"/>
-      <w:bookmarkStart w:id="1583" w:name="_Toc498003346"/>
-      <w:bookmarkStart w:id="1584" w:name="_Toc498003400"/>
-      <w:bookmarkStart w:id="1585" w:name="_Toc498005100"/>
-      <w:bookmarkStart w:id="1586" w:name="_Toc498436800"/>
-      <w:bookmarkStart w:id="1587" w:name="_Toc498436837"/>
-      <w:bookmarkStart w:id="1588" w:name="_Toc498436875"/>
-      <w:bookmarkStart w:id="1589" w:name="_Toc498439155"/>
-      <w:bookmarkStart w:id="1590" w:name="_Toc498439597"/>
-      <w:bookmarkStart w:id="1591" w:name="_Toc498520740"/>
-      <w:bookmarkStart w:id="1592" w:name="_Toc498521115"/>
-      <w:bookmarkStart w:id="1593" w:name="_Toc499303529"/>
-      <w:bookmarkStart w:id="1594" w:name="_Toc499650282"/>
-      <w:bookmarkStart w:id="1595" w:name="_Toc499667490"/>
-      <w:bookmarkStart w:id="1596" w:name="_Toc499667547"/>
-      <w:bookmarkStart w:id="1597" w:name="_Toc499669375"/>
-      <w:bookmarkStart w:id="1598" w:name="_Toc499669477"/>
-      <w:bookmarkStart w:id="1599" w:name="_Toc499669551"/>
-      <w:bookmarkStart w:id="1600" w:name="_Toc499669625"/>
-      <w:bookmarkStart w:id="1601" w:name="_Toc499669793"/>
-      <w:bookmarkStart w:id="1602" w:name="_Toc499669869"/>
-      <w:bookmarkStart w:id="1603" w:name="_Toc499669945"/>
-      <w:bookmarkStart w:id="1604" w:name="_Toc499670019"/>
-      <w:bookmarkStart w:id="1605" w:name="_Toc499670093"/>
+      <w:bookmarkStart w:id="1524" w:name="_Toc419977800"/>
+      <w:bookmarkStart w:id="1525" w:name="_Toc420076277"/>
+      <w:bookmarkStart w:id="1526" w:name="_Toc420336307"/>
+      <w:bookmarkStart w:id="1527" w:name="_Toc434850456"/>
+      <w:bookmarkStart w:id="1528" w:name="_Toc435110946"/>
+      <w:bookmarkStart w:id="1529" w:name="_Toc435518573"/>
+      <w:bookmarkStart w:id="1530" w:name="_Toc435518806"/>
+      <w:bookmarkStart w:id="1531" w:name="_Toc436659526"/>
+      <w:bookmarkStart w:id="1532" w:name="_Toc436915521"/>
+      <w:bookmarkStart w:id="1533" w:name="_Toc436915578"/>
+      <w:bookmarkStart w:id="1534" w:name="_Toc437598082"/>
+      <w:bookmarkStart w:id="1535" w:name="_Toc445731697"/>
+      <w:bookmarkStart w:id="1536" w:name="_Toc448477063"/>
+      <w:bookmarkStart w:id="1537" w:name="_Toc448477128"/>
+      <w:bookmarkStart w:id="1538" w:name="_Toc452373896"/>
+      <w:bookmarkStart w:id="1539" w:name="_Toc452469955"/>
+      <w:bookmarkStart w:id="1540" w:name="_Toc452470013"/>
+      <w:bookmarkStart w:id="1541" w:name="_Toc452740222"/>
+      <w:bookmarkStart w:id="1542" w:name="_Toc452974095"/>
+      <w:bookmarkStart w:id="1543" w:name="_Toc452976483"/>
+      <w:bookmarkStart w:id="1544" w:name="_Toc452976569"/>
+      <w:bookmarkStart w:id="1545" w:name="_Toc452976638"/>
+      <w:bookmarkStart w:id="1546" w:name="_Toc454185169"/>
+      <w:bookmarkStart w:id="1547" w:name="_Toc454188364"/>
+      <w:bookmarkStart w:id="1548" w:name="_Toc454211181"/>
+      <w:bookmarkStart w:id="1549" w:name="_Toc454211238"/>
+      <w:bookmarkStart w:id="1550" w:name="_Toc454381324"/>
+      <w:bookmarkStart w:id="1551" w:name="_Toc454382026"/>
+      <w:bookmarkStart w:id="1552" w:name="_Toc455070731"/>
+      <w:bookmarkStart w:id="1553" w:name="_Toc455070783"/>
+      <w:bookmarkStart w:id="1554" w:name="_Toc455074849"/>
+      <w:bookmarkStart w:id="1555" w:name="_Toc460256629"/>
+      <w:bookmarkStart w:id="1556" w:name="_Toc460256679"/>
+      <w:bookmarkStart w:id="1557" w:name="_Toc460256729"/>
+      <w:bookmarkStart w:id="1558" w:name="_Toc460401415"/>
+      <w:bookmarkStart w:id="1559" w:name="_Toc460405501"/>
+      <w:bookmarkStart w:id="1560" w:name="_Toc460406317"/>
+      <w:bookmarkStart w:id="1561" w:name="_Toc460406681"/>
+      <w:bookmarkStart w:id="1562" w:name="_Toc460406874"/>
+      <w:bookmarkStart w:id="1563" w:name="_Toc460406924"/>
+      <w:bookmarkStart w:id="1564" w:name="_Toc461194550"/>
+      <w:bookmarkStart w:id="1565" w:name="_Toc461195655"/>
+      <w:bookmarkStart w:id="1566" w:name="_Toc497460896"/>
+      <w:bookmarkStart w:id="1567" w:name="_Toc497500845"/>
+      <w:bookmarkStart w:id="1568" w:name="_Toc497747779"/>
+      <w:bookmarkStart w:id="1569" w:name="_Toc497807293"/>
+      <w:bookmarkStart w:id="1570" w:name="_Toc497834854"/>
+      <w:bookmarkStart w:id="1571" w:name="_Toc497834901"/>
+      <w:bookmarkStart w:id="1572" w:name="_Toc497834948"/>
+      <w:bookmarkStart w:id="1573" w:name="_Toc497835001"/>
+      <w:bookmarkStart w:id="1574" w:name="_Toc497835054"/>
+      <w:bookmarkStart w:id="1575" w:name="_Toc497835101"/>
+      <w:bookmarkStart w:id="1576" w:name="_Toc497835324"/>
+      <w:bookmarkStart w:id="1577" w:name="_Toc497835391"/>
+      <w:bookmarkStart w:id="1578" w:name="_Toc497911551"/>
+      <w:bookmarkStart w:id="1579" w:name="_Toc497978506"/>
+      <w:bookmarkStart w:id="1580" w:name="_Toc498000417"/>
+      <w:bookmarkStart w:id="1581" w:name="_Toc498000471"/>
+      <w:bookmarkStart w:id="1582" w:name="_Toc498003346"/>
+      <w:bookmarkStart w:id="1583" w:name="_Toc498003400"/>
+      <w:bookmarkStart w:id="1584" w:name="_Toc498005100"/>
+      <w:bookmarkStart w:id="1585" w:name="_Toc498436800"/>
+      <w:bookmarkStart w:id="1586" w:name="_Toc498436837"/>
+      <w:bookmarkStart w:id="1587" w:name="_Toc498436875"/>
+      <w:bookmarkStart w:id="1588" w:name="_Toc498439155"/>
+      <w:bookmarkStart w:id="1589" w:name="_Toc498439597"/>
+      <w:bookmarkStart w:id="1590" w:name="_Toc498520740"/>
+      <w:bookmarkStart w:id="1591" w:name="_Toc498521115"/>
+      <w:bookmarkStart w:id="1592" w:name="_Toc499303529"/>
+      <w:bookmarkStart w:id="1593" w:name="_Toc499650282"/>
+      <w:bookmarkStart w:id="1594" w:name="_Toc499667490"/>
+      <w:bookmarkStart w:id="1595" w:name="_Toc499667547"/>
+      <w:bookmarkStart w:id="1596" w:name="_Toc499669375"/>
+      <w:bookmarkStart w:id="1597" w:name="_Toc499669477"/>
+      <w:bookmarkStart w:id="1598" w:name="_Toc499669551"/>
+      <w:bookmarkStart w:id="1599" w:name="_Toc499669625"/>
+      <w:bookmarkStart w:id="1600" w:name="_Toc499669793"/>
+      <w:bookmarkStart w:id="1601" w:name="_Toc499669869"/>
+      <w:bookmarkStart w:id="1602" w:name="_Toc499669945"/>
+      <w:bookmarkStart w:id="1603" w:name="_Toc499670019"/>
+      <w:bookmarkStart w:id="1604" w:name="_Toc499670093"/>
+      <w:bookmarkEnd w:id="1524"/>
       <w:bookmarkEnd w:id="1525"/>
       <w:bookmarkEnd w:id="1526"/>
       <w:bookmarkEnd w:id="1527"/>
@@ -20504,7 +20751,6 @@
       <w:bookmarkEnd w:id="1602"/>
       <w:bookmarkEnd w:id="1603"/>
       <w:bookmarkEnd w:id="1604"/>
-      <w:bookmarkEnd w:id="1605"/>
     </w:p>
     <w:p>
       <w:pPr>
@@ -20521,8 +20767,8 @@
           <w:szCs w:val="28"/>
         </w:rPr>
       </w:pPr>
-      <w:bookmarkStart w:id="1606" w:name="_Toc499670094"/>
-      <w:bookmarkEnd w:id="1524"/>
+      <w:bookmarkStart w:id="1605" w:name="_Toc499670094"/>
+      <w:bookmarkEnd w:id="1523"/>
       <w:r>
         <w:rPr>
           <w:rFonts w:eastAsiaTheme="majorEastAsia" w:cstheme="majorBidi"/>
@@ -20531,7 +20777,7 @@
         </w:rPr>
         <w:t>REQF001 – Creación de usuarios</w:t>
       </w:r>
-      <w:bookmarkEnd w:id="1606"/>
+      <w:bookmarkEnd w:id="1605"/>
     </w:p>
     <w:p>
       <w:pPr>
@@ -21657,6 +21903,9 @@
       </w:tr>
     </w:tbl>
     <w:p/>
+    <w:p/>
+    <w:p/>
+    <w:p/>
     <w:p>
       <w:pPr>
         <w:pStyle w:val="Ttulo2"/>
@@ -21672,16 +21921,17 @@
           <w:szCs w:val="28"/>
         </w:rPr>
       </w:pPr>
-      <w:bookmarkStart w:id="1607" w:name="_Toc499670095"/>
+      <w:bookmarkStart w:id="1606" w:name="_Toc499670095"/>
       <w:r>
         <w:rPr>
           <w:rFonts w:eastAsiaTheme="majorEastAsia" w:cstheme="majorBidi"/>
           <w:color w:val="595959" w:themeColor="text1" w:themeTint="A6"/>
           <w:szCs w:val="28"/>
         </w:rPr>
+        <w:lastRenderedPageBreak/>
         <w:t>REQF002 – Modificación de Usuario</w:t>
       </w:r>
-      <w:bookmarkEnd w:id="1607"/>
+      <w:bookmarkEnd w:id="1606"/>
       <w:r>
         <w:rPr>
           <w:rFonts w:eastAsiaTheme="majorEastAsia" w:cstheme="majorBidi"/>
@@ -21770,7 +22020,6 @@
                 <w:b/>
                 <w:bCs/>
               </w:rPr>
-              <w:lastRenderedPageBreak/>
               <w:t>Resultado</w:t>
             </w:r>
           </w:p>
@@ -22283,24 +22532,6 @@
     </w:p>
     <w:p>
       <w:pPr>
-        <w:pStyle w:val="Prrafodelista"/>
-        <w:ind w:left="3335" w:firstLine="205"/>
-      </w:pPr>
-    </w:p>
-    <w:p>
-      <w:pPr>
-        <w:pStyle w:val="Prrafodelista"/>
-        <w:ind w:left="3335" w:firstLine="205"/>
-      </w:pPr>
-    </w:p>
-    <w:p>
-      <w:pPr>
-        <w:pStyle w:val="Prrafodelista"/>
-        <w:ind w:left="3335" w:firstLine="205"/>
-      </w:pPr>
-    </w:p>
-    <w:p>
-      <w:pPr>
         <w:pStyle w:val="Ttulo2"/>
         <w:numPr>
           <w:ilvl w:val="1"/>
@@ -22314,7 +22545,7 @@
           <w:szCs w:val="28"/>
         </w:rPr>
       </w:pPr>
-      <w:bookmarkStart w:id="1608" w:name="_Toc499670096"/>
+      <w:bookmarkStart w:id="1607" w:name="_Toc499670096"/>
       <w:r>
         <w:rPr>
           <w:rFonts w:eastAsiaTheme="majorEastAsia" w:cstheme="majorBidi"/>
@@ -22323,7 +22554,7 @@
         </w:rPr>
         <w:t>REQFE001 – Generador numerador</w:t>
       </w:r>
-      <w:bookmarkEnd w:id="1608"/>
+      <w:bookmarkEnd w:id="1607"/>
     </w:p>
     <w:p>
       <w:pPr>
@@ -23214,6 +23445,7 @@
       </w:tr>
     </w:tbl>
     <w:p/>
+    <w:p/>
     <w:p>
       <w:pPr>
         <w:pStyle w:val="Ttulo2"/>
@@ -23229,13 +23461,14 @@
           <w:szCs w:val="28"/>
         </w:rPr>
       </w:pPr>
-      <w:bookmarkStart w:id="1609" w:name="_Toc499670097"/>
+      <w:bookmarkStart w:id="1608" w:name="_Toc499670097"/>
       <w:r>
         <w:rPr>
           <w:rFonts w:eastAsiaTheme="majorEastAsia" w:cstheme="majorBidi"/>
           <w:color w:val="595959" w:themeColor="text1" w:themeTint="A6"/>
           <w:szCs w:val="28"/>
         </w:rPr>
+        <w:lastRenderedPageBreak/>
         <w:t>REQFE002</w:t>
       </w:r>
       <w:r>
@@ -23254,7 +23487,7 @@
         </w:rPr>
         <w:t>Listado de Compañías</w:t>
       </w:r>
-      <w:bookmarkEnd w:id="1609"/>
+      <w:bookmarkEnd w:id="1608"/>
     </w:p>
     <w:p>
       <w:pPr>
@@ -23283,7 +23516,6 @@
         <w:ind w:left="1134" w:hanging="283"/>
       </w:pPr>
       <w:r>
-        <w:lastRenderedPageBreak/>
         <w:t>Retorno de Datos</w:t>
       </w:r>
     </w:p>
@@ -23447,7 +23679,7 @@
           <w:szCs w:val="28"/>
         </w:rPr>
       </w:pPr>
-      <w:bookmarkStart w:id="1610" w:name="_Toc499670098"/>
+      <w:bookmarkStart w:id="1609" w:name="_Toc499670098"/>
       <w:r>
         <w:rPr>
           <w:rFonts w:eastAsiaTheme="majorEastAsia" w:cstheme="majorBidi"/>
@@ -23456,7 +23688,7 @@
         </w:rPr>
         <w:t>REQFE003 – Listado de División</w:t>
       </w:r>
-      <w:bookmarkEnd w:id="1610"/>
+      <w:bookmarkEnd w:id="1609"/>
     </w:p>
     <w:p>
       <w:pPr>
@@ -23636,7 +23868,6 @@
       </w:tr>
     </w:tbl>
     <w:p/>
-    <w:p/>
     <w:p>
       <w:pPr>
         <w:pStyle w:val="Ttulo2"/>
@@ -23652,7 +23883,7 @@
           <w:szCs w:val="28"/>
         </w:rPr>
       </w:pPr>
-      <w:bookmarkStart w:id="1611" w:name="_Toc499670099"/>
+      <w:bookmarkStart w:id="1610" w:name="_Toc499670099"/>
       <w:r>
         <w:rPr>
           <w:rFonts w:eastAsiaTheme="majorEastAsia" w:cstheme="majorBidi"/>
@@ -23669,7 +23900,7 @@
         </w:rPr>
         <w:t>004 – Listado de Plantas</w:t>
       </w:r>
-      <w:bookmarkEnd w:id="1611"/>
+      <w:bookmarkEnd w:id="1610"/>
     </w:p>
     <w:p>
       <w:pPr>
@@ -23858,7 +24089,7 @@
           <w:szCs w:val="28"/>
         </w:rPr>
       </w:pPr>
-      <w:bookmarkStart w:id="1612" w:name="_Toc499670100"/>
+      <w:bookmarkStart w:id="1611" w:name="_Toc499670100"/>
       <w:r>
         <w:rPr>
           <w:rFonts w:eastAsiaTheme="majorEastAsia" w:cstheme="majorBidi"/>
@@ -23867,7 +24098,7 @@
         </w:rPr>
         <w:t>REQFE005 – Listado de Clientes</w:t>
       </w:r>
-      <w:bookmarkEnd w:id="1612"/>
+      <w:bookmarkEnd w:id="1611"/>
     </w:p>
     <w:p>
       <w:pPr>
@@ -24049,6 +24280,27 @@
     </w:p>
     <w:p>
       <w:pPr>
+        <w:pStyle w:val="Prrafodelista"/>
+        <w:spacing w:after="0"/>
+        <w:ind w:left="1134"/>
+      </w:pPr>
+    </w:p>
+    <w:p>
+      <w:pPr>
+        <w:pStyle w:val="Prrafodelista"/>
+        <w:spacing w:after="0"/>
+        <w:ind w:left="1134"/>
+      </w:pPr>
+    </w:p>
+    <w:p>
+      <w:pPr>
+        <w:pStyle w:val="Prrafodelista"/>
+        <w:spacing w:after="0"/>
+        <w:ind w:left="1134"/>
+      </w:pPr>
+    </w:p>
+    <w:p>
+      <w:pPr>
         <w:pStyle w:val="Ttulo2"/>
         <w:numPr>
           <w:ilvl w:val="1"/>
@@ -24062,16 +24314,17 @@
           <w:szCs w:val="28"/>
         </w:rPr>
       </w:pPr>
-      <w:bookmarkStart w:id="1613" w:name="_Toc499670101"/>
+      <w:bookmarkStart w:id="1612" w:name="_Toc499670101"/>
       <w:r>
         <w:rPr>
           <w:rFonts w:eastAsiaTheme="majorEastAsia" w:cstheme="majorBidi"/>
           <w:color w:val="595959" w:themeColor="text1" w:themeTint="A6"/>
           <w:szCs w:val="28"/>
         </w:rPr>
+        <w:lastRenderedPageBreak/>
         <w:t>REQFE006 – Listado Tipo de Operación</w:t>
       </w:r>
-      <w:bookmarkEnd w:id="1613"/>
+      <w:bookmarkEnd w:id="1612"/>
     </w:p>
     <w:p>
       <w:pPr>
@@ -24153,7 +24406,6 @@
                 <w:b/>
                 <w:bCs/>
               </w:rPr>
-              <w:lastRenderedPageBreak/>
               <w:t>Resultado</w:t>
             </w:r>
           </w:p>
@@ -24267,7 +24519,7 @@
           <w:szCs w:val="28"/>
         </w:rPr>
       </w:pPr>
-      <w:bookmarkStart w:id="1614" w:name="_Toc499670102"/>
+      <w:bookmarkStart w:id="1613" w:name="_Toc499670102"/>
       <w:r>
         <w:rPr>
           <w:rFonts w:eastAsiaTheme="majorEastAsia" w:cstheme="majorBidi"/>
@@ -24276,7 +24528,7 @@
         </w:rPr>
         <w:t>REQFE007 – Listado Tipo de Almacén</w:t>
       </w:r>
-      <w:bookmarkEnd w:id="1614"/>
+      <w:bookmarkEnd w:id="1613"/>
     </w:p>
     <w:p>
       <w:pPr>
@@ -24450,8 +24702,6 @@
       </w:tr>
     </w:tbl>
     <w:p/>
-    <w:p/>
-    <w:p/>
     <w:p>
       <w:pPr>
         <w:pStyle w:val="Ttulo2"/>
@@ -24470,7 +24720,7 @@
           <w:szCs w:val="28"/>
         </w:rPr>
       </w:pPr>
-      <w:bookmarkStart w:id="1615" w:name="_Toc499670103"/>
+      <w:bookmarkStart w:id="1614" w:name="_Toc499670103"/>
       <w:r>
         <w:rPr>
           <w:rFonts w:eastAsiaTheme="majorEastAsia" w:cstheme="majorBidi"/>
@@ -24479,7 +24729,7 @@
         </w:rPr>
         <w:t>REQFE008 – Listado Tipo de Financiadores</w:t>
       </w:r>
-      <w:bookmarkEnd w:id="1615"/>
+      <w:bookmarkEnd w:id="1614"/>
     </w:p>
     <w:p>
       <w:pPr>
@@ -24671,7 +24921,9 @@
           <w:szCs w:val="28"/>
         </w:rPr>
       </w:pPr>
-      <w:bookmarkStart w:id="1616" w:name="_Toc499670104"/>
+      <w:bookmarkStart w:id="1615" w:name="_Toc499670104"/>
+      <w:bookmarkStart w:id="1616" w:name="_GoBack"/>
+      <w:bookmarkEnd w:id="1616"/>
       <w:r>
         <w:rPr>
           <w:rFonts w:eastAsiaTheme="majorEastAsia" w:cstheme="majorBidi"/>
@@ -24680,33 +24932,33 @@
         </w:rPr>
         <w:t>REQFE009 – Listado Almacenes</w:t>
       </w:r>
-      <w:bookmarkEnd w:id="1616"/>
+      <w:bookmarkEnd w:id="1615"/>
     </w:p>
     <w:p>
       <w:pPr>
         <w:pStyle w:val="Prrafodelista"/>
         <w:numPr>
-          <w:ilvl w:val="0"/>
-          <w:numId w:val="48"/>
-        </w:numPr>
-        <w:ind w:left="1134" w:hanging="283"/>
-      </w:pPr>
-      <w:r>
-        <w:t>Nombre de Procedimiento    :   SP_INTSGO_GEN_LISTADO_ALMACEN</w:t>
-      </w:r>
-    </w:p>
-    <w:p>
-      <w:pPr>
-        <w:pStyle w:val="Prrafodelista"/>
-        <w:numPr>
-          <w:ilvl w:val="0"/>
-          <w:numId w:val="47"/>
+          <w:ilvl w:val="2"/>
+          <w:numId w:val="50"/>
         </w:numPr>
         <w:spacing w:after="0"/>
-        <w:ind w:left="1134" w:hanging="283"/>
+        <w:ind w:left="1418" w:hanging="567"/>
+      </w:pPr>
+      <w:r>
+        <w:t>Nombre de Procedimiento    :   SP_INTSGO_GEN_LISTADO_ALMACEN</w:t>
+      </w:r>
+    </w:p>
+    <w:p>
+      <w:pPr>
+        <w:pStyle w:val="Prrafodelista"/>
+        <w:spacing w:after="0"/>
+        <w:ind w:left="1431" w:hanging="13"/>
       </w:pPr>
       <w:r>
         <w:t>Retorno de Datos</w:t>
+      </w:r>
+      <w:r>
+        <w:tab/>
       </w:r>
     </w:p>
     <w:tbl>
@@ -24854,61 +25106,42 @@
       </w:tr>
     </w:tbl>
     <w:p/>
-    <w:p>
-      <w:pPr>
-        <w:pStyle w:val="Ttulo2"/>
+    <w:p/>
+    <w:p/>
+    <w:p>
+      <w:pPr>
+        <w:pStyle w:val="Prrafodelista"/>
         <w:numPr>
-          <w:ilvl w:val="1"/>
+          <w:ilvl w:val="2"/>
           <w:numId w:val="50"/>
         </w:numPr>
-        <w:tabs>
-          <w:tab w:val="left" w:pos="993"/>
-        </w:tabs>
-        <w:spacing w:before="0" w:after="0"/>
-        <w:ind w:left="851" w:hanging="425"/>
+        <w:spacing w:after="0"/>
+        <w:ind w:left="1418" w:hanging="567"/>
+      </w:pPr>
+      <w:r>
+        <w:lastRenderedPageBreak/>
+        <w:t xml:space="preserve">Nombre de Procedimiento    :   </w:t>
+      </w:r>
+      <w:r>
         <w:rPr>
-          <w:rFonts w:eastAsiaTheme="majorEastAsia" w:cstheme="majorBidi"/>
-          <w:color w:val="595959" w:themeColor="text1" w:themeTint="A6"/>
-          <w:szCs w:val="28"/>
+          <w:rFonts w:ascii="Courier New" w:eastAsia="Times New Roman" w:hAnsi="Courier New" w:cs="Courier New"/>
+          <w:sz w:val="20"/>
+          <w:szCs w:val="20"/>
         </w:rPr>
-      </w:pPr>
-      <w:bookmarkStart w:id="1617" w:name="_Toc499670105"/>
-      <w:r>
-        <w:rPr>
-          <w:rFonts w:eastAsiaTheme="majorEastAsia" w:cstheme="majorBidi"/>
-          <w:color w:val="595959" w:themeColor="text1" w:themeTint="A6"/>
-          <w:szCs w:val="28"/>
-        </w:rPr>
-        <w:t>REQFE010 – Listado Moneda</w:t>
-      </w:r>
-      <w:bookmarkEnd w:id="1617"/>
+        <w:t>SP_INTSGO_GEN_LISTADO_ALMACEN_CLIENTE</w:t>
+      </w:r>
     </w:p>
     <w:p>
       <w:pPr>
         <w:pStyle w:val="Prrafodelista"/>
-        <w:numPr>
-          <w:ilvl w:val="0"/>
-          <w:numId w:val="48"/>
-        </w:numPr>
-        <w:ind w:left="1134" w:hanging="283"/>
-      </w:pPr>
-      <w:r>
-        <w:t>Nombre de Procedimiento    :   SP_INTSGO_GEN_LISTADO_MONEDA</w:t>
-      </w:r>
-    </w:p>
-    <w:p>
-      <w:pPr>
-        <w:pStyle w:val="Prrafodelista"/>
-        <w:numPr>
-          <w:ilvl w:val="0"/>
-          <w:numId w:val="47"/>
-        </w:numPr>
         <w:spacing w:after="0"/>
-        <w:ind w:left="1134" w:hanging="283"/>
-      </w:pPr>
-      <w:r>
-        <w:lastRenderedPageBreak/>
+        <w:ind w:left="1431" w:hanging="13"/>
+      </w:pPr>
+      <w:r>
         <w:t>Retorno de Datos</w:t>
+      </w:r>
+      <w:r>
+        <w:tab/>
       </w:r>
     </w:p>
     <w:tbl>
@@ -25074,16 +25307,16 @@
           <w:szCs w:val="28"/>
         </w:rPr>
       </w:pPr>
-      <w:bookmarkStart w:id="1618" w:name="_Toc499670106"/>
+      <w:bookmarkStart w:id="1617" w:name="_Toc499670105"/>
       <w:r>
         <w:rPr>
           <w:rFonts w:eastAsiaTheme="majorEastAsia" w:cstheme="majorBidi"/>
           <w:color w:val="595959" w:themeColor="text1" w:themeTint="A6"/>
           <w:szCs w:val="28"/>
         </w:rPr>
-        <w:t>REQFE011 – Listado Régimen</w:t>
-      </w:r>
-      <w:bookmarkEnd w:id="1618"/>
+        <w:t>REQFE010 – Listado Moneda</w:t>
+      </w:r>
+      <w:bookmarkEnd w:id="1617"/>
     </w:p>
     <w:p>
       <w:pPr>
@@ -25095,7 +25328,7 @@
         <w:ind w:left="1134" w:hanging="283"/>
       </w:pPr>
       <w:r>
-        <w:t>Nombre de Procedimiento    :   SP_INTSGO_GEN_LISTADO_REGIMEN</w:t>
+        <w:t>Nombre de Procedimiento    :   SP_INTSGO_GEN_LISTADO_MONEDA</w:t>
       </w:r>
     </w:p>
     <w:p>
@@ -25257,8 +25490,6 @@
       </w:tr>
     </w:tbl>
     <w:p/>
-    <w:p/>
-    <w:p/>
     <w:p>
       <w:pPr>
         <w:pStyle w:val="Ttulo2"/>
@@ -25277,16 +25508,16 @@
           <w:szCs w:val="28"/>
         </w:rPr>
       </w:pPr>
-      <w:bookmarkStart w:id="1619" w:name="_Toc499670107"/>
+      <w:bookmarkStart w:id="1618" w:name="_Toc499670106"/>
       <w:r>
         <w:rPr>
           <w:rFonts w:eastAsiaTheme="majorEastAsia" w:cstheme="majorBidi"/>
           <w:color w:val="595959" w:themeColor="text1" w:themeTint="A6"/>
           <w:szCs w:val="28"/>
         </w:rPr>
-        <w:t>REQFE012 – Listado Aduanas</w:t>
-      </w:r>
-      <w:bookmarkEnd w:id="1619"/>
+        <w:t>REQFE011 – Listado Régimen</w:t>
+      </w:r>
+      <w:bookmarkEnd w:id="1618"/>
     </w:p>
     <w:p>
       <w:pPr>
@@ -25298,13 +25529,7 @@
         <w:ind w:left="1134" w:hanging="283"/>
       </w:pPr>
       <w:r>
-        <w:t xml:space="preserve">Nombre de Procedimiento    :   </w:t>
-      </w:r>
-      <w:r>
-        <w:t>SP_INTSGO_GEN_LISTADO_</w:t>
-      </w:r>
-      <w:r>
-        <w:t>ADUANAS</w:t>
+        <w:t>Nombre de Procedimiento    :   SP_INTSGO_GEN_LISTADO_REGIMEN</w:t>
       </w:r>
     </w:p>
     <w:p>
@@ -25484,16 +25709,16 @@
           <w:szCs w:val="28"/>
         </w:rPr>
       </w:pPr>
-      <w:bookmarkStart w:id="1620" w:name="_Toc499670108"/>
+      <w:bookmarkStart w:id="1619" w:name="_Toc499670107"/>
       <w:r>
         <w:rPr>
           <w:rFonts w:eastAsiaTheme="majorEastAsia" w:cstheme="majorBidi"/>
           <w:color w:val="595959" w:themeColor="text1" w:themeTint="A6"/>
           <w:szCs w:val="28"/>
         </w:rPr>
-        <w:t>REQFE013 – Listado Compañía de Seguros</w:t>
-      </w:r>
-      <w:bookmarkEnd w:id="1620"/>
+        <w:t>REQFE012 – Listado Aduanas</w:t>
+      </w:r>
+      <w:bookmarkEnd w:id="1619"/>
     </w:p>
     <w:p>
       <w:pPr>
@@ -25508,10 +25733,10 @@
         <w:t xml:space="preserve">Nombre de Procedimiento    :   </w:t>
       </w:r>
       <w:r>
-        <w:t>SP_INTSGO_GEN_LISTADO_C</w:t>
-      </w:r>
-      <w:r>
-        <w:t>IASEGURO</w:t>
+        <w:t>SP_INTSGO_GEN_LISTADO_</w:t>
+      </w:r>
+      <w:r>
+        <w:t>ADUANAS</w:t>
       </w:r>
     </w:p>
     <w:p>
@@ -25673,6 +25898,9 @@
       </w:tr>
     </w:tbl>
     <w:p/>
+    <w:p/>
+    <w:p/>
+    <w:p/>
     <w:p>
       <w:pPr>
         <w:pStyle w:val="Ttulo2"/>
@@ -25691,26 +25919,17 @@
           <w:szCs w:val="28"/>
         </w:rPr>
       </w:pPr>
-      <w:bookmarkStart w:id="1621" w:name="_Toc499670109"/>
+      <w:bookmarkStart w:id="1620" w:name="_Toc499670108"/>
       <w:r>
         <w:rPr>
           <w:rFonts w:eastAsiaTheme="majorEastAsia" w:cstheme="majorBidi"/>
           <w:color w:val="595959" w:themeColor="text1" w:themeTint="A6"/>
           <w:szCs w:val="28"/>
         </w:rPr>
-        <w:t xml:space="preserve">REQFE014 – Listado </w:t>
-      </w:r>
-      <w:proofErr w:type="spellStart"/>
-      <w:r>
-        <w:rPr>
-          <w:rFonts w:eastAsiaTheme="majorEastAsia" w:cstheme="majorBidi"/>
-          <w:color w:val="595959" w:themeColor="text1" w:themeTint="A6"/>
-          <w:szCs w:val="28"/>
-        </w:rPr>
-        <w:t>Ubigeo</w:t>
-      </w:r>
-      <w:bookmarkEnd w:id="1621"/>
-      <w:proofErr w:type="spellEnd"/>
+        <w:lastRenderedPageBreak/>
+        <w:t>REQFE013 – Listado Compañía de Seguros</w:t>
+      </w:r>
+      <w:bookmarkEnd w:id="1620"/>
     </w:p>
     <w:p>
       <w:pPr>
@@ -25722,14 +25941,13 @@
         <w:ind w:left="1134" w:hanging="283"/>
       </w:pPr>
       <w:r>
-        <w:lastRenderedPageBreak/>
         <w:t xml:space="preserve">Nombre de Procedimiento    :   </w:t>
       </w:r>
       <w:r>
-        <w:t>SP_INTSGO_GEN_LISTADO_</w:t>
-      </w:r>
-      <w:r>
-        <w:t>UBIGEO</w:t>
+        <w:t>SP_INTSGO_GEN_LISTADO_C</w:t>
+      </w:r>
+      <w:r>
+        <w:t>IASEGURO</w:t>
       </w:r>
     </w:p>
     <w:p>
@@ -25909,16 +26127,26 @@
           <w:szCs w:val="28"/>
         </w:rPr>
       </w:pPr>
-      <w:bookmarkStart w:id="1622" w:name="_Toc499670110"/>
+      <w:bookmarkStart w:id="1621" w:name="_Toc499670109"/>
       <w:r>
         <w:rPr>
           <w:rFonts w:eastAsiaTheme="majorEastAsia" w:cstheme="majorBidi"/>
           <w:color w:val="595959" w:themeColor="text1" w:themeTint="A6"/>
           <w:szCs w:val="28"/>
         </w:rPr>
-        <w:t>REQFE015 – Listado Familias</w:t>
-      </w:r>
-      <w:bookmarkEnd w:id="1622"/>
+        <w:t xml:space="preserve">REQFE014 – Listado </w:t>
+      </w:r>
+      <w:proofErr w:type="spellStart"/>
+      <w:r>
+        <w:rPr>
+          <w:rFonts w:eastAsiaTheme="majorEastAsia" w:cstheme="majorBidi"/>
+          <w:color w:val="595959" w:themeColor="text1" w:themeTint="A6"/>
+          <w:szCs w:val="28"/>
+        </w:rPr>
+        <w:t>Ubigeo</w:t>
+      </w:r>
+      <w:bookmarkEnd w:id="1621"/>
+      <w:proofErr w:type="spellEnd"/>
     </w:p>
     <w:p>
       <w:pPr>
@@ -25936,7 +26164,7 @@
         <w:t>SP_INTSGO_GEN_LISTADO_</w:t>
       </w:r>
       <w:r>
-        <w:t>FAMILIA</w:t>
+        <w:t>UBIGEO</w:t>
       </w:r>
     </w:p>
     <w:p>
@@ -26098,8 +26326,6 @@
       </w:tr>
     </w:tbl>
     <w:p/>
-    <w:p/>
-    <w:p/>
     <w:p>
       <w:pPr>
         <w:pStyle w:val="Ttulo2"/>
@@ -26118,40 +26344,16 @@
           <w:szCs w:val="28"/>
         </w:rPr>
       </w:pPr>
-      <w:bookmarkStart w:id="1623" w:name="_Toc499670111"/>
+      <w:bookmarkStart w:id="1622" w:name="_Toc499670110"/>
       <w:r>
         <w:rPr>
           <w:rFonts w:eastAsiaTheme="majorEastAsia" w:cstheme="majorBidi"/>
           <w:color w:val="595959" w:themeColor="text1" w:themeTint="A6"/>
           <w:szCs w:val="28"/>
         </w:rPr>
-        <w:t>REQFE01</w:t>
-      </w:r>
-      <w:r>
-        <w:rPr>
-          <w:rFonts w:eastAsiaTheme="majorEastAsia" w:cstheme="majorBidi"/>
-          <w:color w:val="595959" w:themeColor="text1" w:themeTint="A6"/>
-          <w:szCs w:val="28"/>
-        </w:rPr>
-        <w:t>6</w:t>
-      </w:r>
-      <w:r>
-        <w:rPr>
-          <w:rFonts w:eastAsiaTheme="majorEastAsia" w:cstheme="majorBidi"/>
-          <w:color w:val="595959" w:themeColor="text1" w:themeTint="A6"/>
-          <w:szCs w:val="28"/>
-        </w:rPr>
-        <w:t xml:space="preserve"> – Listado </w:t>
-      </w:r>
-      <w:r>
-        <w:rPr>
-          <w:rFonts w:eastAsiaTheme="majorEastAsia" w:cstheme="majorBidi"/>
-          <w:color w:val="595959" w:themeColor="text1" w:themeTint="A6"/>
-          <w:szCs w:val="28"/>
-        </w:rPr>
-        <w:t>Productos</w:t>
-      </w:r>
-      <w:bookmarkEnd w:id="1623"/>
+        <w:t>REQFE015 – Listado Familias</w:t>
+      </w:r>
+      <w:bookmarkEnd w:id="1622"/>
     </w:p>
     <w:p>
       <w:pPr>
@@ -26169,7 +26371,7 @@
         <w:t>SP_INTSGO_GEN_LISTADO_</w:t>
       </w:r>
       <w:r>
-        <w:t>PRODUCTO</w:t>
+        <w:t>FAMILIA</w:t>
       </w:r>
     </w:p>
     <w:p>
@@ -26349,14 +26551,14 @@
           <w:szCs w:val="28"/>
         </w:rPr>
       </w:pPr>
-      <w:bookmarkStart w:id="1624" w:name="_Toc499670112"/>
+      <w:bookmarkStart w:id="1623" w:name="_Toc499670111"/>
       <w:r>
         <w:rPr>
           <w:rFonts w:eastAsiaTheme="majorEastAsia" w:cstheme="majorBidi"/>
           <w:color w:val="595959" w:themeColor="text1" w:themeTint="A6"/>
           <w:szCs w:val="28"/>
         </w:rPr>
-        <w:t xml:space="preserve">REQFE015 – Listado </w:t>
+        <w:t>REQFE01</w:t>
       </w:r>
       <w:r>
         <w:rPr>
@@ -26364,9 +26566,25 @@
           <w:color w:val="595959" w:themeColor="text1" w:themeTint="A6"/>
           <w:szCs w:val="28"/>
         </w:rPr>
-        <w:t>Unidades de medida</w:t>
-      </w:r>
-      <w:bookmarkEnd w:id="1624"/>
+        <w:t>6</w:t>
+      </w:r>
+      <w:r>
+        <w:rPr>
+          <w:rFonts w:eastAsiaTheme="majorEastAsia" w:cstheme="majorBidi"/>
+          <w:color w:val="595959" w:themeColor="text1" w:themeTint="A6"/>
+          <w:szCs w:val="28"/>
+        </w:rPr>
+        <w:t xml:space="preserve"> – Listado </w:t>
+      </w:r>
+      <w:r>
+        <w:rPr>
+          <w:rFonts w:eastAsiaTheme="majorEastAsia" w:cstheme="majorBidi"/>
+          <w:color w:val="595959" w:themeColor="text1" w:themeTint="A6"/>
+          <w:szCs w:val="28"/>
+        </w:rPr>
+        <w:t>Productos</w:t>
+      </w:r>
+      <w:bookmarkEnd w:id="1623"/>
     </w:p>
     <w:p>
       <w:pPr>
@@ -26384,7 +26602,7 @@
         <w:t>SP_INTSGO_GEN_LISTADO_</w:t>
       </w:r>
       <w:r>
-        <w:t>UNIDADMEDIDA</w:t>
+        <w:t>PRODUCTO</w:t>
       </w:r>
     </w:p>
     <w:p>
@@ -26545,6 +26763,224 @@
         </w:tc>
       </w:tr>
     </w:tbl>
+    <w:p/>
+    <w:p/>
+    <w:p/>
+    <w:p>
+      <w:pPr>
+        <w:pStyle w:val="Ttulo2"/>
+        <w:numPr>
+          <w:ilvl w:val="1"/>
+          <w:numId w:val="50"/>
+        </w:numPr>
+        <w:tabs>
+          <w:tab w:val="left" w:pos="993"/>
+        </w:tabs>
+        <w:spacing w:before="0" w:after="0"/>
+        <w:ind w:left="851" w:hanging="425"/>
+        <w:rPr>
+          <w:rFonts w:eastAsiaTheme="majorEastAsia" w:cstheme="majorBidi"/>
+          <w:color w:val="595959" w:themeColor="text1" w:themeTint="A6"/>
+          <w:szCs w:val="28"/>
+        </w:rPr>
+      </w:pPr>
+      <w:bookmarkStart w:id="1624" w:name="_Toc499670112"/>
+      <w:r>
+        <w:rPr>
+          <w:rFonts w:eastAsiaTheme="majorEastAsia" w:cstheme="majorBidi"/>
+          <w:color w:val="595959" w:themeColor="text1" w:themeTint="A6"/>
+          <w:szCs w:val="28"/>
+        </w:rPr>
+        <w:lastRenderedPageBreak/>
+        <w:t xml:space="preserve">REQFE015 – Listado </w:t>
+      </w:r>
+      <w:r>
+        <w:rPr>
+          <w:rFonts w:eastAsiaTheme="majorEastAsia" w:cstheme="majorBidi"/>
+          <w:color w:val="595959" w:themeColor="text1" w:themeTint="A6"/>
+          <w:szCs w:val="28"/>
+        </w:rPr>
+        <w:t>Unidades de medida</w:t>
+      </w:r>
+      <w:bookmarkEnd w:id="1624"/>
+    </w:p>
+    <w:p>
+      <w:pPr>
+        <w:pStyle w:val="Prrafodelista"/>
+        <w:numPr>
+          <w:ilvl w:val="0"/>
+          <w:numId w:val="48"/>
+        </w:numPr>
+        <w:ind w:left="1134" w:hanging="283"/>
+      </w:pPr>
+      <w:r>
+        <w:t xml:space="preserve">Nombre de Procedimiento    :   </w:t>
+      </w:r>
+      <w:r>
+        <w:t>SP_INTSGO_GEN_LISTADO_</w:t>
+      </w:r>
+      <w:r>
+        <w:t>UNIDADMEDIDA</w:t>
+      </w:r>
+    </w:p>
+    <w:p>
+      <w:pPr>
+        <w:pStyle w:val="Prrafodelista"/>
+        <w:numPr>
+          <w:ilvl w:val="0"/>
+          <w:numId w:val="47"/>
+        </w:numPr>
+        <w:spacing w:after="0"/>
+        <w:ind w:left="1134" w:hanging="283"/>
+      </w:pPr>
+      <w:r>
+        <w:t>Retorno de Datos</w:t>
+      </w:r>
+    </w:p>
+    <w:tbl>
+      <w:tblPr>
+        <w:tblW w:w="6237" w:type="dxa"/>
+        <w:tblInd w:w="1346" w:type="dxa"/>
+        <w:tblCellMar>
+          <w:left w:w="70" w:type="dxa"/>
+          <w:right w:w="70" w:type="dxa"/>
+        </w:tblCellMar>
+        <w:tblLook w:val="04A0" w:firstRow="1" w:lastRow="0" w:firstColumn="1" w:lastColumn="0" w:noHBand="0" w:noVBand="1"/>
+      </w:tblPr>
+      <w:tblGrid>
+        <w:gridCol w:w="6237"/>
+      </w:tblGrid>
+      <w:tr>
+        <w:trPr>
+          <w:trHeight w:val="465"/>
+        </w:trPr>
+        <w:tc>
+          <w:tcPr>
+            <w:tcW w:w="6237" w:type="dxa"/>
+            <w:tcBorders>
+              <w:top w:val="single" w:sz="8" w:space="0" w:color="808080"/>
+              <w:left w:val="single" w:sz="8" w:space="0" w:color="808080"/>
+              <w:bottom w:val="single" w:sz="8" w:space="0" w:color="808080"/>
+              <w:right w:val="single" w:sz="8" w:space="0" w:color="808080"/>
+            </w:tcBorders>
+            <w:shd w:val="clear" w:color="000000" w:fill="BFBFBF"/>
+            <w:noWrap/>
+            <w:vAlign w:val="center"/>
+            <w:hideMark/>
+          </w:tcPr>
+          <w:p>
+            <w:pPr>
+              <w:spacing w:after="0" w:line="240" w:lineRule="auto"/>
+              <w:jc w:val="center"/>
+              <w:rPr>
+                <w:rFonts w:ascii="Calibri" w:eastAsia="Times New Roman" w:hAnsi="Calibri" w:cs="Times New Roman"/>
+                <w:b/>
+                <w:bCs/>
+              </w:rPr>
+            </w:pPr>
+            <w:r>
+              <w:rPr>
+                <w:rFonts w:ascii="Calibri" w:eastAsia="Times New Roman" w:hAnsi="Calibri" w:cs="Times New Roman"/>
+                <w:b/>
+                <w:bCs/>
+              </w:rPr>
+              <w:t>Resultado</w:t>
+            </w:r>
+          </w:p>
+        </w:tc>
+      </w:tr>
+      <w:tr>
+        <w:trPr>
+          <w:trHeight w:val="401"/>
+        </w:trPr>
+        <w:tc>
+          <w:tcPr>
+            <w:tcW w:w="6237" w:type="dxa"/>
+            <w:tcBorders>
+              <w:top w:val="nil"/>
+              <w:left w:val="single" w:sz="8" w:space="0" w:color="808080"/>
+              <w:bottom w:val="single" w:sz="8" w:space="0" w:color="808080"/>
+              <w:right w:val="single" w:sz="8" w:space="0" w:color="808080"/>
+            </w:tcBorders>
+            <w:shd w:val="clear" w:color="auto" w:fill="auto"/>
+            <w:vAlign w:val="center"/>
+            <w:hideMark/>
+          </w:tcPr>
+          <w:p>
+            <w:pPr>
+              <w:spacing w:after="0" w:line="240" w:lineRule="auto"/>
+              <w:rPr>
+                <w:rFonts w:ascii="Calibri" w:eastAsia="Times New Roman" w:hAnsi="Calibri" w:cs="Times New Roman"/>
+                <w:color w:val="000000"/>
+              </w:rPr>
+            </w:pPr>
+            <w:r>
+              <w:rPr>
+                <w:rFonts w:ascii="Calibri" w:eastAsia="Times New Roman" w:hAnsi="Calibri" w:cs="Times New Roman"/>
+                <w:color w:val="000000"/>
+              </w:rPr>
+              <w:t xml:space="preserve">Si encuentra registros devuelve el(los) registro(s) </w:t>
+            </w:r>
+            <w:r>
+              <w:rPr>
+                <w:rFonts w:ascii="Calibri" w:eastAsia="Times New Roman" w:hAnsi="Calibri" w:cs="Times New Roman"/>
+                <w:color w:val="000000"/>
+              </w:rPr>
+              <w:t xml:space="preserve"> </w:t>
+            </w:r>
+            <w:r>
+              <w:rPr>
+                <w:rFonts w:ascii="Calibri" w:eastAsia="Times New Roman" w:hAnsi="Calibri" w:cs="Times New Roman"/>
+                <w:color w:val="000000"/>
+              </w:rPr>
+              <w:t>encontrados(s)</w:t>
+            </w:r>
+          </w:p>
+        </w:tc>
+      </w:tr>
+      <w:tr>
+        <w:trPr>
+          <w:trHeight w:val="465"/>
+        </w:trPr>
+        <w:tc>
+          <w:tcPr>
+            <w:tcW w:w="6237" w:type="dxa"/>
+            <w:tcBorders>
+              <w:top w:val="nil"/>
+              <w:left w:val="single" w:sz="8" w:space="0" w:color="808080"/>
+              <w:bottom w:val="single" w:sz="8" w:space="0" w:color="808080"/>
+              <w:right w:val="single" w:sz="8" w:space="0" w:color="808080"/>
+            </w:tcBorders>
+            <w:shd w:val="clear" w:color="auto" w:fill="auto"/>
+            <w:vAlign w:val="center"/>
+            <w:hideMark/>
+          </w:tcPr>
+          <w:p>
+            <w:pPr>
+              <w:spacing w:after="0" w:line="240" w:lineRule="auto"/>
+              <w:rPr>
+                <w:rFonts w:ascii="Calibri" w:eastAsia="Times New Roman" w:hAnsi="Calibri" w:cs="Times New Roman"/>
+                <w:color w:val="000000"/>
+              </w:rPr>
+            </w:pPr>
+            <w:r>
+              <w:rPr>
+                <w:rFonts w:ascii="Calibri" w:eastAsia="Times New Roman" w:hAnsi="Calibri" w:cs="Times New Roman"/>
+                <w:color w:val="000000"/>
+              </w:rPr>
+              <w:t>Si no encuentra registros devuel</w:t>
+            </w:r>
+            <w:r>
+              <w:rPr>
+                <w:rFonts w:ascii="Calibri" w:eastAsia="Times New Roman" w:hAnsi="Calibri" w:cs="Times New Roman"/>
+                <w:color w:val="000000"/>
+              </w:rPr>
+              <w:t>ve vacío</w:t>
+            </w:r>
+          </w:p>
+        </w:tc>
+      </w:tr>
+    </w:tbl>
     <w:p>
       <w:pPr>
         <w:pStyle w:val="Ttulo1"/>
@@ -26557,7 +26993,6 @@
       <w:bookmarkStart w:id="1625" w:name="_Toc461195659"/>
       <w:bookmarkStart w:id="1626" w:name="_Toc499670113"/>
       <w:r>
-        <w:lastRenderedPageBreak/>
         <w:t>Alcance de Pruebas de Datos</w:t>
       </w:r>
       <w:bookmarkEnd w:id="1625"/>
@@ -27649,7 +28084,7 @@
               <w:sz w:val="20"/>
               <w:szCs w:val="20"/>
             </w:rPr>
-            <w:t>12</w:t>
+            <w:t>20</w:t>
           </w:r>
           <w:r>
             <w:rPr>
@@ -27704,7 +28139,7 @@
               <w:sz w:val="20"/>
               <w:szCs w:val="20"/>
             </w:rPr>
-            <w:t>21</w:t>
+            <w:t>22</w:t>
           </w:r>
           <w:r>
             <w:rPr>
@@ -37223,7 +37658,7 @@
 </file>
 
 <file path=customXml/itemProps4.xml><?xml version="1.0" encoding="utf-8"?>
-<ds:datastoreItem xmlns:ds="http://schemas.openxmlformats.org/officeDocument/2006/customXml" ds:itemID="{A78BF4CB-6E38-4F2D-8502-FBB1758135F3}">
+<ds:datastoreItem xmlns:ds="http://schemas.openxmlformats.org/officeDocument/2006/customXml" ds:itemID="{C78EF30C-E45D-452A-B9A6-1241C4983268}">
   <ds:schemaRefs>
     <ds:schemaRef ds:uri="http://schemas.openxmlformats.org/officeDocument/2006/bibliography"/>
   </ds:schemaRefs>

</xml_diff>